<commit_message>
36 - Requirements opstellen ( https://italent.cloudapp.net:9443/ccm/web/projects/iTalent#action=com.ibm.team.workitem.viewWorkItem&id=36 )
</commit_message>
<xml_diff>
--- a/italent/documents/analyse/Requirements.docx
+++ b/italent/documents/analyse/Requirements.docx
@@ -142,13 +142,158 @@
         <w:t>Een docent:</w:t>
       </w:r>
     </w:p>
-    <w:p/>
-    <w:p>
-      <w:r>
-        <w:t>Een admin:</w:t>
-      </w:r>
-      <w:bookmarkStart w:id="0" w:name="_GoBack"/>
-      <w:bookmarkEnd w:id="0"/>
+    <w:p>
+      <w:pPr>
+        <w:pStyle w:val="Lijstalinea"/>
+        <w:numPr>
+          <w:ilvl w:val="0"/>
+          <w:numId w:val="1"/>
+        </w:numPr>
+      </w:pPr>
+      <w:r>
+        <w:t>Moet inloggen.</w:t>
+      </w:r>
+    </w:p>
+    <w:p>
+      <w:pPr>
+        <w:pStyle w:val="Lijstalinea"/>
+        <w:numPr>
+          <w:ilvl w:val="0"/>
+          <w:numId w:val="1"/>
+        </w:numPr>
+      </w:pPr>
+      <w:r>
+        <w:t>Kan zijn gebruikersgegevens valideren en ophalen.</w:t>
+      </w:r>
+    </w:p>
+    <w:p>
+      <w:pPr>
+        <w:pStyle w:val="Lijstalinea"/>
+        <w:numPr>
+          <w:ilvl w:val="0"/>
+          <w:numId w:val="1"/>
+        </w:numPr>
+      </w:pPr>
+      <w:r>
+        <w:t>Kan de projectlijst zien en sorteren op categorie/</w:t>
+      </w:r>
+      <w:proofErr w:type="spellStart"/>
+      <w:r>
+        <w:t>likes</w:t>
+      </w:r>
+      <w:proofErr w:type="spellEnd"/>
+      <w:r>
+        <w:t>.</w:t>
+      </w:r>
+    </w:p>
+    <w:p>
+      <w:pPr>
+        <w:pStyle w:val="Lijstalinea"/>
+        <w:numPr>
+          <w:ilvl w:val="0"/>
+          <w:numId w:val="1"/>
+        </w:numPr>
+      </w:pPr>
+      <w:r>
+        <w:t>Kan projectdetails zien.</w:t>
+      </w:r>
+    </w:p>
+    <w:p>
+      <w:pPr>
+        <w:pStyle w:val="Lijstalinea"/>
+        <w:numPr>
+          <w:ilvl w:val="0"/>
+          <w:numId w:val="1"/>
+        </w:numPr>
+      </w:pPr>
+      <w:r>
+        <w:t>Kan feedback geven op een project.</w:t>
+      </w:r>
+    </w:p>
+    <w:p>
+      <w:pPr>
+        <w:pStyle w:val="Lijstalinea"/>
+        <w:numPr>
+          <w:ilvl w:val="0"/>
+          <w:numId w:val="1"/>
+        </w:numPr>
+      </w:pPr>
+      <w:r>
+        <w:t xml:space="preserve">Kan een project </w:t>
+      </w:r>
+      <w:r>
+        <w:t>goedkeuren/ondersteunen</w:t>
+      </w:r>
+      <w:r>
+        <w:t xml:space="preserve">. </w:t>
+      </w:r>
+    </w:p>
+    <w:p>
+      <w:pPr>
+        <w:pStyle w:val="Lijstalinea"/>
+        <w:numPr>
+          <w:ilvl w:val="0"/>
+          <w:numId w:val="1"/>
+        </w:numPr>
+      </w:pPr>
+      <w:r>
+        <w:t>Kan projecten ‘liken’.</w:t>
+      </w:r>
+    </w:p>
+    <w:p>
+      <w:r>
+        <w:t xml:space="preserve">Een </w:t>
+      </w:r>
+      <w:proofErr w:type="spellStart"/>
+      <w:r>
+        <w:t>admin</w:t>
+      </w:r>
+      <w:proofErr w:type="spellEnd"/>
+      <w:r>
+        <w:t>:</w:t>
+      </w:r>
+    </w:p>
+    <w:p>
+      <w:pPr>
+        <w:pStyle w:val="Lijstalinea"/>
+        <w:numPr>
+          <w:ilvl w:val="0"/>
+          <w:numId w:val="1"/>
+        </w:numPr>
+      </w:pPr>
+      <w:r>
+        <w:t>Moet inloggen.</w:t>
+      </w:r>
+    </w:p>
+    <w:p>
+      <w:pPr>
+        <w:pStyle w:val="Lijstalinea"/>
+        <w:numPr>
+          <w:ilvl w:val="0"/>
+          <w:numId w:val="1"/>
+        </w:numPr>
+      </w:pPr>
+      <w:r>
+        <w:t>Kan zijn gebruikersgegevens valideren en ophalen.</w:t>
+      </w:r>
+    </w:p>
+    <w:p>
+      <w:pPr>
+        <w:pStyle w:val="Lijstalinea"/>
+        <w:numPr>
+          <w:ilvl w:val="0"/>
+          <w:numId w:val="1"/>
+        </w:numPr>
+      </w:pPr>
+      <w:r>
+        <w:t xml:space="preserve">Kan </w:t>
+      </w:r>
+      <w:r>
+        <w:t xml:space="preserve">alle </w:t>
+      </w:r>
+      <w:r>
+        <w:t>projecten beheren.</w:t>
+      </w:r>
     </w:p>
     <w:sectPr>
       <w:pgSz w:w="11906" w:h="16838"/>

</xml_diff>

<commit_message>
57 - ERD maken ( https://italent.cloudapp.net:9443/ccm/web/projects/iTalent#action=com.ibm.team.workitem.viewWorkItem&id=57 )
</commit_message>
<xml_diff>
--- a/italent/documents/analyse/Requirements.docx
+++ b/italent/documents/analyse/Requirements.docx
@@ -4,7 +4,7 @@
   <w:body>
     <w:p>
       <w:pPr>
-        <w:pStyle w:val="Kop1"/>
+        <w:pStyle w:val="Heading1"/>
       </w:pPr>
       <w:r>
         <w:t>Vereisten verzamelen</w:t>
@@ -12,287 +12,1109 @@
     </w:p>
     <w:p/>
     <w:p>
-      <w:r>
-        <w:t>Een Bezoeker:</w:t>
-      </w:r>
-    </w:p>
-    <w:p>
-      <w:pPr>
-        <w:pStyle w:val="Lijstalinea"/>
-        <w:numPr>
-          <w:ilvl w:val="0"/>
-          <w:numId w:val="1"/>
-        </w:numPr>
-      </w:pPr>
-      <w:r>
-        <w:t>Kan de projecten zien die vrijgegeven zijn voor het publiek (?).</w:t>
-      </w:r>
-    </w:p>
-    <w:p>
-      <w:r>
-        <w:t>Een student:</w:t>
-      </w:r>
-    </w:p>
-    <w:p>
-      <w:pPr>
-        <w:pStyle w:val="Lijstalinea"/>
-        <w:numPr>
-          <w:ilvl w:val="0"/>
-          <w:numId w:val="1"/>
-        </w:numPr>
-      </w:pPr>
-      <w:r>
-        <w:t>Moet inloggen.</w:t>
-      </w:r>
-    </w:p>
-    <w:p>
-      <w:pPr>
-        <w:pStyle w:val="Lijstalinea"/>
-        <w:numPr>
-          <w:ilvl w:val="0"/>
-          <w:numId w:val="1"/>
-        </w:numPr>
-      </w:pPr>
-      <w:r>
-        <w:t>Kan zijn gebruikersgegevens valideren en ophalen.</w:t>
-      </w:r>
-    </w:p>
-    <w:p>
-      <w:pPr>
-        <w:pStyle w:val="Lijstalinea"/>
-        <w:numPr>
-          <w:ilvl w:val="0"/>
-          <w:numId w:val="1"/>
-        </w:numPr>
-      </w:pPr>
-      <w:r>
-        <w:t>Kan de projectlijst zien en sorteren op categorie/</w:t>
-      </w:r>
-      <w:proofErr w:type="spellStart"/>
-      <w:r>
-        <w:t>likes</w:t>
-      </w:r>
-      <w:proofErr w:type="spellEnd"/>
-      <w:r>
-        <w:t>.</w:t>
-      </w:r>
-    </w:p>
-    <w:p>
-      <w:pPr>
-        <w:pStyle w:val="Lijstalinea"/>
-        <w:numPr>
-          <w:ilvl w:val="0"/>
-          <w:numId w:val="1"/>
-        </w:numPr>
-      </w:pPr>
-      <w:r>
-        <w:t>Kan projectdetails zien.</w:t>
-      </w:r>
-    </w:p>
-    <w:p>
-      <w:pPr>
-        <w:pStyle w:val="Lijstalinea"/>
-        <w:numPr>
-          <w:ilvl w:val="0"/>
-          <w:numId w:val="1"/>
-        </w:numPr>
-      </w:pPr>
-      <w:r>
-        <w:t xml:space="preserve">Kan een project toevoegen. </w:t>
-      </w:r>
-    </w:p>
-    <w:p>
-      <w:pPr>
-        <w:pStyle w:val="Lijstalinea"/>
-        <w:numPr>
-          <w:ilvl w:val="0"/>
-          <w:numId w:val="1"/>
-        </w:numPr>
-      </w:pPr>
-      <w:r>
-        <w:t>Kan zijn eigen projecten beheren.</w:t>
-      </w:r>
-    </w:p>
-    <w:p>
-      <w:pPr>
-        <w:pStyle w:val="Lijstalinea"/>
-        <w:numPr>
-          <w:ilvl w:val="0"/>
-          <w:numId w:val="1"/>
-        </w:numPr>
-      </w:pPr>
-      <w:r>
-        <w:t>Kan projecten ‘liken’.</w:t>
-      </w:r>
-    </w:p>
-    <w:p>
-      <w:pPr>
-        <w:pStyle w:val="Lijstalinea"/>
-        <w:numPr>
-          <w:ilvl w:val="0"/>
-          <w:numId w:val="1"/>
-        </w:numPr>
-      </w:pPr>
-      <w:r>
-        <w:t>Kan zich inschrijven voor projecten.</w:t>
-      </w:r>
-    </w:p>
-    <w:p>
-      <w:r>
-        <w:t>Een docent:</w:t>
-      </w:r>
-    </w:p>
-    <w:p>
-      <w:pPr>
-        <w:pStyle w:val="Lijstalinea"/>
-        <w:numPr>
-          <w:ilvl w:val="0"/>
-          <w:numId w:val="1"/>
-        </w:numPr>
-      </w:pPr>
-      <w:r>
-        <w:t>Moet inloggen.</w:t>
-      </w:r>
-    </w:p>
-    <w:p>
-      <w:pPr>
-        <w:pStyle w:val="Lijstalinea"/>
-        <w:numPr>
-          <w:ilvl w:val="0"/>
-          <w:numId w:val="1"/>
-        </w:numPr>
-      </w:pPr>
-      <w:r>
-        <w:t>Kan zijn gebruikersgegevens valideren en ophalen.</w:t>
-      </w:r>
-    </w:p>
-    <w:p>
-      <w:pPr>
-        <w:pStyle w:val="Lijstalinea"/>
-        <w:numPr>
-          <w:ilvl w:val="0"/>
-          <w:numId w:val="1"/>
-        </w:numPr>
-      </w:pPr>
-      <w:r>
-        <w:t>Kan de projectlijst zien en sorteren op categorie/</w:t>
-      </w:r>
-      <w:proofErr w:type="spellStart"/>
-      <w:r>
-        <w:t>likes</w:t>
-      </w:r>
-      <w:proofErr w:type="spellEnd"/>
-      <w:r>
-        <w:t>.</w:t>
-      </w:r>
-    </w:p>
-    <w:p>
-      <w:pPr>
-        <w:pStyle w:val="Lijstalinea"/>
-        <w:numPr>
-          <w:ilvl w:val="0"/>
-          <w:numId w:val="1"/>
-        </w:numPr>
-      </w:pPr>
-      <w:r>
-        <w:t>Kan projectdetails zien.</w:t>
-      </w:r>
-    </w:p>
-    <w:p>
-      <w:pPr>
-        <w:pStyle w:val="Lijstalinea"/>
-        <w:numPr>
-          <w:ilvl w:val="0"/>
-          <w:numId w:val="1"/>
-        </w:numPr>
-      </w:pPr>
-      <w:r>
-        <w:t>Kan feedback geven op een project.</w:t>
-      </w:r>
-    </w:p>
-    <w:p>
-      <w:pPr>
-        <w:pStyle w:val="Lijstalinea"/>
-        <w:numPr>
-          <w:ilvl w:val="0"/>
-          <w:numId w:val="1"/>
-        </w:numPr>
-      </w:pPr>
-      <w:r>
-        <w:t xml:space="preserve">Kan een project </w:t>
-      </w:r>
-      <w:r>
-        <w:t>goedkeuren/ondersteunen</w:t>
-      </w:r>
-      <w:r>
-        <w:t xml:space="preserve">. </w:t>
-      </w:r>
-    </w:p>
-    <w:p>
-      <w:pPr>
-        <w:pStyle w:val="Lijstalinea"/>
-        <w:numPr>
-          <w:ilvl w:val="0"/>
-          <w:numId w:val="1"/>
-        </w:numPr>
-      </w:pPr>
-      <w:r>
-        <w:t>Kan projecten ‘liken’.</w:t>
-      </w:r>
-    </w:p>
-    <w:p>
-      <w:r>
-        <w:t xml:space="preserve">Een </w:t>
-      </w:r>
-      <w:proofErr w:type="spellStart"/>
-      <w:r>
-        <w:t>admin</w:t>
-      </w:r>
-      <w:proofErr w:type="spellEnd"/>
-      <w:r>
-        <w:t>:</w:t>
-      </w:r>
-    </w:p>
-    <w:p>
-      <w:pPr>
-        <w:pStyle w:val="Lijstalinea"/>
-        <w:numPr>
-          <w:ilvl w:val="0"/>
-          <w:numId w:val="1"/>
-        </w:numPr>
-      </w:pPr>
-      <w:r>
-        <w:t>Moet inloggen.</w:t>
-      </w:r>
-    </w:p>
-    <w:p>
-      <w:pPr>
-        <w:pStyle w:val="Lijstalinea"/>
-        <w:numPr>
-          <w:ilvl w:val="0"/>
-          <w:numId w:val="1"/>
-        </w:numPr>
-      </w:pPr>
-      <w:r>
-        <w:t>Kan zijn gebruikersgegevens valideren en ophalen.</w:t>
-      </w:r>
-    </w:p>
-    <w:p>
-      <w:pPr>
-        <w:pStyle w:val="Lijstalinea"/>
-        <w:numPr>
-          <w:ilvl w:val="0"/>
-          <w:numId w:val="1"/>
-        </w:numPr>
-      </w:pPr>
-      <w:r>
-        <w:t xml:space="preserve">Kan </w:t>
-      </w:r>
-      <w:r>
-        <w:t xml:space="preserve">alle </w:t>
-      </w:r>
-      <w:r>
-        <w:t>projecten beheren.</w:t>
+      <w:pPr>
+        <w:pStyle w:val="Heading2"/>
+      </w:pPr>
+      <w:r>
+        <w:t>Administrator</w:t>
+      </w:r>
+    </w:p>
+    <w:p>
+      <w:pPr>
+        <w:pStyle w:val="ListParagraph"/>
+        <w:numPr>
+          <w:ilvl w:val="0"/>
+          <w:numId w:val="2"/>
+        </w:numPr>
+        <w:autoSpaceDE w:val="0"/>
+        <w:autoSpaceDN w:val="0"/>
+        <w:adjustRightInd w:val="0"/>
+        <w:spacing w:after="0" w:line="288" w:lineRule="auto"/>
+        <w:rPr>
+          <w:rFonts w:ascii="Calibri" w:hAnsi="Calibri" w:cs="Calibri"/>
+          <w:color w:val="000000"/>
+          <w:sz w:val="24"/>
+          <w:szCs w:val="24"/>
+        </w:rPr>
+      </w:pPr>
+      <w:r>
+        <w:rPr>
+          <w:rFonts w:ascii="Calibri" w:hAnsi="Calibri" w:cs="Calibri"/>
+          <w:color w:val="000000"/>
+          <w:sz w:val="24"/>
+          <w:szCs w:val="24"/>
+        </w:rPr>
+        <w:t>kunnen c</w:t>
+      </w:r>
+      <w:r>
+        <w:rPr>
+          <w:rFonts w:ascii="Calibri" w:hAnsi="Calibri" w:cs="Calibri"/>
+          <w:color w:val="000000"/>
+          <w:sz w:val="24"/>
+          <w:szCs w:val="24"/>
+        </w:rPr>
+        <w:t>ategorieen definieren</w:t>
+      </w:r>
+    </w:p>
+    <w:p>
+      <w:pPr>
+        <w:pStyle w:val="ListParagraph"/>
+        <w:numPr>
+          <w:ilvl w:val="0"/>
+          <w:numId w:val="2"/>
+        </w:numPr>
+        <w:autoSpaceDE w:val="0"/>
+        <w:autoSpaceDN w:val="0"/>
+        <w:adjustRightInd w:val="0"/>
+        <w:spacing w:after="0" w:line="288" w:lineRule="auto"/>
+        <w:rPr>
+          <w:rFonts w:ascii="Calibri" w:hAnsi="Calibri" w:cs="Calibri"/>
+          <w:color w:val="000000"/>
+          <w:sz w:val="24"/>
+          <w:szCs w:val="24"/>
+        </w:rPr>
+      </w:pPr>
+      <w:r>
+        <w:rPr>
+          <w:rFonts w:ascii="Calibri" w:hAnsi="Calibri" w:cs="Calibri"/>
+          <w:color w:val="000000"/>
+          <w:sz w:val="24"/>
+          <w:szCs w:val="24"/>
+        </w:rPr>
+        <w:t>kunnen g</w:t>
+      </w:r>
+      <w:r>
+        <w:rPr>
+          <w:rFonts w:ascii="Calibri" w:hAnsi="Calibri" w:cs="Calibri"/>
+          <w:color w:val="000000"/>
+          <w:sz w:val="24"/>
+          <w:szCs w:val="24"/>
+        </w:rPr>
+        <w:t>ebruikers definieren</w:t>
+      </w:r>
+    </w:p>
+    <w:p>
+      <w:pPr>
+        <w:pStyle w:val="ListParagraph"/>
+        <w:numPr>
+          <w:ilvl w:val="0"/>
+          <w:numId w:val="2"/>
+        </w:numPr>
+        <w:autoSpaceDE w:val="0"/>
+        <w:autoSpaceDN w:val="0"/>
+        <w:adjustRightInd w:val="0"/>
+        <w:spacing w:after="0" w:line="288" w:lineRule="auto"/>
+        <w:rPr>
+          <w:rFonts w:ascii="Calibri" w:hAnsi="Calibri" w:cs="Calibri"/>
+          <w:color w:val="000000"/>
+          <w:sz w:val="24"/>
+          <w:szCs w:val="24"/>
+        </w:rPr>
+      </w:pPr>
+      <w:r>
+        <w:rPr>
+          <w:rFonts w:ascii="Calibri" w:hAnsi="Calibri" w:cs="Calibri"/>
+          <w:color w:val="000000"/>
+          <w:sz w:val="24"/>
+          <w:szCs w:val="24"/>
+        </w:rPr>
+        <w:t>kunnen r</w:t>
+      </w:r>
+      <w:r>
+        <w:rPr>
+          <w:rFonts w:ascii="Calibri" w:hAnsi="Calibri" w:cs="Calibri"/>
+          <w:color w:val="000000"/>
+          <w:sz w:val="24"/>
+          <w:szCs w:val="24"/>
+        </w:rPr>
+        <w:t>ollen definieren</w:t>
+      </w:r>
+    </w:p>
+    <w:p>
+      <w:pPr>
+        <w:pStyle w:val="ListParagraph"/>
+        <w:numPr>
+          <w:ilvl w:val="0"/>
+          <w:numId w:val="2"/>
+        </w:numPr>
+        <w:autoSpaceDE w:val="0"/>
+        <w:autoSpaceDN w:val="0"/>
+        <w:adjustRightInd w:val="0"/>
+        <w:spacing w:after="0" w:line="288" w:lineRule="auto"/>
+        <w:rPr>
+          <w:rFonts w:ascii="Calibri" w:hAnsi="Calibri" w:cs="Calibri"/>
+          <w:color w:val="000000"/>
+          <w:sz w:val="24"/>
+          <w:szCs w:val="24"/>
+        </w:rPr>
+      </w:pPr>
+      <w:r>
+        <w:rPr>
+          <w:rFonts w:ascii="Calibri" w:hAnsi="Calibri" w:cs="Calibri"/>
+          <w:color w:val="000000"/>
+          <w:sz w:val="24"/>
+          <w:szCs w:val="24"/>
+        </w:rPr>
+        <w:t>kunnen g</w:t>
+      </w:r>
+      <w:r>
+        <w:rPr>
+          <w:rFonts w:ascii="Calibri" w:hAnsi="Calibri" w:cs="Calibri"/>
+          <w:color w:val="000000"/>
+          <w:sz w:val="24"/>
+          <w:szCs w:val="24"/>
+        </w:rPr>
+        <w:t>ebruikers verwijderen</w:t>
+      </w:r>
+    </w:p>
+    <w:p>
+      <w:pPr>
+        <w:pStyle w:val="ListParagraph"/>
+        <w:numPr>
+          <w:ilvl w:val="0"/>
+          <w:numId w:val="2"/>
+        </w:numPr>
+        <w:autoSpaceDE w:val="0"/>
+        <w:autoSpaceDN w:val="0"/>
+        <w:adjustRightInd w:val="0"/>
+        <w:spacing w:after="0" w:line="288" w:lineRule="auto"/>
+        <w:rPr>
+          <w:rFonts w:ascii="Calibri" w:hAnsi="Calibri" w:cs="Calibri"/>
+          <w:color w:val="000000"/>
+          <w:sz w:val="24"/>
+          <w:szCs w:val="24"/>
+        </w:rPr>
+      </w:pPr>
+      <w:r>
+        <w:rPr>
+          <w:rFonts w:ascii="Calibri" w:hAnsi="Calibri" w:cs="Calibri"/>
+          <w:color w:val="000000"/>
+          <w:sz w:val="24"/>
+          <w:szCs w:val="24"/>
+        </w:rPr>
+        <w:t>kunnen a</w:t>
+      </w:r>
+      <w:r>
+        <w:rPr>
+          <w:rFonts w:ascii="Calibri" w:hAnsi="Calibri" w:cs="Calibri"/>
+          <w:color w:val="000000"/>
+          <w:sz w:val="24"/>
+          <w:szCs w:val="24"/>
+        </w:rPr>
+        <w:t>uthenticeren</w:t>
+      </w:r>
+    </w:p>
+    <w:p>
+      <w:pPr>
+        <w:autoSpaceDE w:val="0"/>
+        <w:autoSpaceDN w:val="0"/>
+        <w:adjustRightInd w:val="0"/>
+        <w:spacing w:after="0" w:line="288" w:lineRule="auto"/>
+        <w:rPr>
+          <w:rFonts w:ascii="Calibri" w:hAnsi="Calibri" w:cs="Calibri"/>
+          <w:color w:val="000000"/>
+          <w:sz w:val="24"/>
+          <w:szCs w:val="24"/>
+        </w:rPr>
+      </w:pPr>
+    </w:p>
+    <w:p>
+      <w:pPr>
+        <w:pStyle w:val="Heading2"/>
+      </w:pPr>
+      <w:r>
+        <w:t>Docenten</w:t>
+      </w:r>
+    </w:p>
+    <w:p>
+      <w:pPr>
+        <w:pStyle w:val="ListParagraph"/>
+        <w:numPr>
+          <w:ilvl w:val="0"/>
+          <w:numId w:val="3"/>
+        </w:numPr>
+        <w:autoSpaceDE w:val="0"/>
+        <w:autoSpaceDN w:val="0"/>
+        <w:adjustRightInd w:val="0"/>
+        <w:spacing w:after="0" w:line="288" w:lineRule="auto"/>
+        <w:rPr>
+          <w:rFonts w:ascii="Calibri" w:hAnsi="Calibri" w:cs="Calibri"/>
+          <w:color w:val="000000"/>
+          <w:sz w:val="24"/>
+          <w:szCs w:val="24"/>
+        </w:rPr>
+      </w:pPr>
+      <w:r>
+        <w:rPr>
+          <w:rFonts w:ascii="Calibri" w:hAnsi="Calibri" w:cs="Calibri"/>
+          <w:color w:val="000000"/>
+          <w:sz w:val="24"/>
+          <w:szCs w:val="24"/>
+        </w:rPr>
+        <w:t>kunnen een projectenlijst raadplegen</w:t>
+      </w:r>
+    </w:p>
+    <w:p>
+      <w:pPr>
+        <w:pStyle w:val="ListParagraph"/>
+        <w:numPr>
+          <w:ilvl w:val="0"/>
+          <w:numId w:val="3"/>
+        </w:numPr>
+        <w:autoSpaceDE w:val="0"/>
+        <w:autoSpaceDN w:val="0"/>
+        <w:adjustRightInd w:val="0"/>
+        <w:spacing w:after="0" w:line="288" w:lineRule="auto"/>
+        <w:rPr>
+          <w:rFonts w:ascii="Calibri" w:hAnsi="Calibri" w:cs="Calibri"/>
+          <w:color w:val="000000"/>
+          <w:sz w:val="24"/>
+          <w:szCs w:val="24"/>
+        </w:rPr>
+      </w:pPr>
+      <w:r>
+        <w:rPr>
+          <w:rFonts w:ascii="Calibri" w:hAnsi="Calibri" w:cs="Calibri"/>
+          <w:color w:val="000000"/>
+          <w:sz w:val="24"/>
+          <w:szCs w:val="24"/>
+        </w:rPr>
+        <w:t>kunnen</w:t>
+      </w:r>
+      <w:r>
+        <w:rPr>
+          <w:rFonts w:ascii="Calibri" w:hAnsi="Calibri" w:cs="Calibri"/>
+          <w:color w:val="000000"/>
+          <w:sz w:val="24"/>
+          <w:szCs w:val="24"/>
+        </w:rPr>
+        <w:t xml:space="preserve"> </w:t>
+      </w:r>
+      <w:r>
+        <w:rPr>
+          <w:rFonts w:ascii="Calibri" w:hAnsi="Calibri" w:cs="Calibri"/>
+          <w:color w:val="000000"/>
+          <w:sz w:val="24"/>
+          <w:szCs w:val="24"/>
+        </w:rPr>
+        <w:t>de projectenlijst rangschikken</w:t>
+      </w:r>
+    </w:p>
+    <w:p>
+      <w:pPr>
+        <w:pStyle w:val="ListParagraph"/>
+        <w:numPr>
+          <w:ilvl w:val="0"/>
+          <w:numId w:val="3"/>
+        </w:numPr>
+        <w:autoSpaceDE w:val="0"/>
+        <w:autoSpaceDN w:val="0"/>
+        <w:adjustRightInd w:val="0"/>
+        <w:spacing w:after="0" w:line="288" w:lineRule="auto"/>
+        <w:rPr>
+          <w:rFonts w:ascii="Calibri" w:hAnsi="Calibri" w:cs="Calibri"/>
+          <w:color w:val="000000"/>
+          <w:sz w:val="24"/>
+          <w:szCs w:val="24"/>
+        </w:rPr>
+      </w:pPr>
+      <w:r>
+        <w:rPr>
+          <w:rFonts w:ascii="Calibri" w:hAnsi="Calibri" w:cs="Calibri"/>
+          <w:color w:val="000000"/>
+          <w:sz w:val="24"/>
+          <w:szCs w:val="24"/>
+        </w:rPr>
+        <w:t>kunnen projectdetails opvragen</w:t>
+      </w:r>
+    </w:p>
+    <w:p>
+      <w:pPr>
+        <w:pStyle w:val="ListParagraph"/>
+        <w:numPr>
+          <w:ilvl w:val="0"/>
+          <w:numId w:val="3"/>
+        </w:numPr>
+        <w:autoSpaceDE w:val="0"/>
+        <w:autoSpaceDN w:val="0"/>
+        <w:adjustRightInd w:val="0"/>
+        <w:spacing w:after="0" w:line="288" w:lineRule="auto"/>
+        <w:rPr>
+          <w:rFonts w:ascii="Calibri" w:hAnsi="Calibri" w:cs="Calibri"/>
+          <w:color w:val="000000"/>
+          <w:sz w:val="24"/>
+          <w:szCs w:val="24"/>
+        </w:rPr>
+      </w:pPr>
+      <w:r>
+        <w:rPr>
+          <w:rFonts w:ascii="Calibri" w:hAnsi="Calibri" w:cs="Calibri"/>
+          <w:color w:val="000000"/>
+          <w:sz w:val="24"/>
+          <w:szCs w:val="24"/>
+        </w:rPr>
+        <w:t>ku</w:t>
+      </w:r>
+      <w:r>
+        <w:rPr>
+          <w:rFonts w:ascii="Calibri" w:hAnsi="Calibri" w:cs="Calibri"/>
+          <w:color w:val="000000"/>
+          <w:sz w:val="24"/>
+          <w:szCs w:val="24"/>
+        </w:rPr>
+        <w:t>n</w:t>
+      </w:r>
+      <w:bookmarkStart w:id="0" w:name="_GoBack"/>
+      <w:bookmarkEnd w:id="0"/>
+      <w:r>
+        <w:rPr>
+          <w:rFonts w:ascii="Calibri" w:hAnsi="Calibri" w:cs="Calibri"/>
+          <w:color w:val="000000"/>
+          <w:sz w:val="24"/>
+          <w:szCs w:val="24"/>
+        </w:rPr>
+        <w:t xml:space="preserve">nen </w:t>
+      </w:r>
+      <w:r>
+        <w:rPr>
+          <w:rFonts w:ascii="Calibri" w:hAnsi="Calibri" w:cs="Calibri"/>
+          <w:color w:val="000000"/>
+          <w:sz w:val="24"/>
+          <w:szCs w:val="24"/>
+        </w:rPr>
+        <w:t>authenticeren in de applicatie</w:t>
+      </w:r>
+    </w:p>
+    <w:p>
+      <w:pPr>
+        <w:pStyle w:val="ListParagraph"/>
+        <w:numPr>
+          <w:ilvl w:val="0"/>
+          <w:numId w:val="3"/>
+        </w:numPr>
+        <w:autoSpaceDE w:val="0"/>
+        <w:autoSpaceDN w:val="0"/>
+        <w:adjustRightInd w:val="0"/>
+        <w:spacing w:after="0" w:line="288" w:lineRule="auto"/>
+        <w:rPr>
+          <w:rFonts w:ascii="Calibri" w:hAnsi="Calibri" w:cs="Calibri"/>
+          <w:color w:val="000000"/>
+          <w:sz w:val="24"/>
+          <w:szCs w:val="24"/>
+        </w:rPr>
+      </w:pPr>
+      <w:r>
+        <w:rPr>
+          <w:rFonts w:ascii="Calibri" w:hAnsi="Calibri" w:cs="Calibri"/>
+          <w:color w:val="000000"/>
+          <w:sz w:val="24"/>
+          <w:szCs w:val="24"/>
+        </w:rPr>
+        <w:t>kunnen lijsten opvragen van lopende projecten</w:t>
+      </w:r>
+    </w:p>
+    <w:p>
+      <w:pPr>
+        <w:pStyle w:val="ListParagraph"/>
+        <w:numPr>
+          <w:ilvl w:val="0"/>
+          <w:numId w:val="3"/>
+        </w:numPr>
+        <w:autoSpaceDE w:val="0"/>
+        <w:autoSpaceDN w:val="0"/>
+        <w:adjustRightInd w:val="0"/>
+        <w:spacing w:after="0" w:line="288" w:lineRule="auto"/>
+        <w:rPr>
+          <w:rFonts w:ascii="Calibri" w:hAnsi="Calibri" w:cs="Calibri"/>
+          <w:color w:val="000000"/>
+          <w:sz w:val="24"/>
+          <w:szCs w:val="24"/>
+        </w:rPr>
+      </w:pPr>
+      <w:r>
+        <w:rPr>
+          <w:rFonts w:ascii="Calibri" w:hAnsi="Calibri" w:cs="Calibri"/>
+          <w:color w:val="000000"/>
+          <w:sz w:val="24"/>
+          <w:szCs w:val="24"/>
+        </w:rPr>
+        <w:t>kunnen lijsten opvragen van afgeronde projecten</w:t>
+      </w:r>
+    </w:p>
+    <w:p>
+      <w:pPr>
+        <w:pStyle w:val="ListParagraph"/>
+        <w:numPr>
+          <w:ilvl w:val="0"/>
+          <w:numId w:val="3"/>
+        </w:numPr>
+        <w:autoSpaceDE w:val="0"/>
+        <w:autoSpaceDN w:val="0"/>
+        <w:adjustRightInd w:val="0"/>
+        <w:spacing w:after="0" w:line="288" w:lineRule="auto"/>
+        <w:rPr>
+          <w:rFonts w:ascii="Calibri" w:hAnsi="Calibri" w:cs="Calibri"/>
+          <w:color w:val="000000"/>
+          <w:sz w:val="24"/>
+          <w:szCs w:val="24"/>
+        </w:rPr>
+      </w:pPr>
+      <w:r>
+        <w:rPr>
+          <w:rFonts w:ascii="Calibri" w:hAnsi="Calibri" w:cs="Calibri"/>
+          <w:color w:val="000000"/>
+          <w:sz w:val="24"/>
+          <w:szCs w:val="24"/>
+        </w:rPr>
+        <w:t xml:space="preserve">Docenten en studenten </w:t>
+      </w:r>
+      <w:r>
+        <w:rPr>
+          <w:rFonts w:ascii="Calibri" w:hAnsi="Calibri" w:cs="Calibri"/>
+          <w:color w:val="000000"/>
+          <w:sz w:val="24"/>
+          <w:szCs w:val="24"/>
+        </w:rPr>
+        <w:t>kunnen projecten liken</w:t>
+      </w:r>
+    </w:p>
+    <w:p>
+      <w:pPr>
+        <w:pStyle w:val="ListParagraph"/>
+        <w:numPr>
+          <w:ilvl w:val="0"/>
+          <w:numId w:val="3"/>
+        </w:numPr>
+        <w:autoSpaceDE w:val="0"/>
+        <w:autoSpaceDN w:val="0"/>
+        <w:adjustRightInd w:val="0"/>
+        <w:spacing w:after="0" w:line="288" w:lineRule="auto"/>
+        <w:rPr>
+          <w:rFonts w:ascii="Calibri" w:hAnsi="Calibri" w:cs="Calibri"/>
+          <w:color w:val="000000"/>
+          <w:sz w:val="24"/>
+          <w:szCs w:val="24"/>
+        </w:rPr>
+      </w:pPr>
+      <w:r>
+        <w:rPr>
+          <w:rFonts w:ascii="Calibri" w:hAnsi="Calibri" w:cs="Calibri"/>
+          <w:color w:val="000000"/>
+          <w:sz w:val="24"/>
+          <w:szCs w:val="24"/>
+        </w:rPr>
+        <w:t>kunnen inschrijven op projecten</w:t>
+      </w:r>
+    </w:p>
+    <w:p>
+      <w:pPr>
+        <w:pStyle w:val="ListParagraph"/>
+        <w:numPr>
+          <w:ilvl w:val="0"/>
+          <w:numId w:val="3"/>
+        </w:numPr>
+        <w:autoSpaceDE w:val="0"/>
+        <w:autoSpaceDN w:val="0"/>
+        <w:adjustRightInd w:val="0"/>
+        <w:spacing w:after="0" w:line="288" w:lineRule="auto"/>
+        <w:rPr>
+          <w:rFonts w:ascii="Calibri" w:hAnsi="Calibri" w:cs="Calibri"/>
+          <w:color w:val="000000"/>
+          <w:sz w:val="24"/>
+          <w:szCs w:val="24"/>
+        </w:rPr>
+      </w:pPr>
+      <w:r>
+        <w:rPr>
+          <w:rFonts w:ascii="Calibri" w:hAnsi="Calibri" w:cs="Calibri"/>
+          <w:color w:val="000000"/>
+          <w:sz w:val="24"/>
+          <w:szCs w:val="24"/>
+        </w:rPr>
+        <w:t>projecten goedkeuren</w:t>
+      </w:r>
+    </w:p>
+    <w:p>
+      <w:pPr>
+        <w:pStyle w:val="ListParagraph"/>
+        <w:numPr>
+          <w:ilvl w:val="0"/>
+          <w:numId w:val="3"/>
+        </w:numPr>
+        <w:autoSpaceDE w:val="0"/>
+        <w:autoSpaceDN w:val="0"/>
+        <w:adjustRightInd w:val="0"/>
+        <w:spacing w:after="0" w:line="288" w:lineRule="auto"/>
+        <w:rPr>
+          <w:rFonts w:ascii="Calibri" w:hAnsi="Calibri" w:cs="Calibri"/>
+          <w:color w:val="000000"/>
+          <w:sz w:val="24"/>
+          <w:szCs w:val="24"/>
+        </w:rPr>
+      </w:pPr>
+      <w:r>
+        <w:rPr>
+          <w:rFonts w:ascii="Calibri" w:hAnsi="Calibri" w:cs="Calibri"/>
+          <w:color w:val="000000"/>
+          <w:sz w:val="24"/>
+          <w:szCs w:val="24"/>
+        </w:rPr>
+        <w:t>kunnen projecten publiek maken</w:t>
+      </w:r>
+    </w:p>
+    <w:p>
+      <w:pPr>
+        <w:pStyle w:val="ListParagraph"/>
+        <w:numPr>
+          <w:ilvl w:val="0"/>
+          <w:numId w:val="3"/>
+        </w:numPr>
+        <w:autoSpaceDE w:val="0"/>
+        <w:autoSpaceDN w:val="0"/>
+        <w:adjustRightInd w:val="0"/>
+        <w:spacing w:after="0" w:line="288" w:lineRule="auto"/>
+      </w:pPr>
+      <w:r>
+        <w:rPr>
+          <w:rFonts w:ascii="Calibri" w:hAnsi="Calibri" w:cs="Calibri"/>
+          <w:color w:val="000000"/>
+          <w:sz w:val="24"/>
+          <w:szCs w:val="24"/>
+        </w:rPr>
+        <w:t>kunnen de status van projecten volgen</w:t>
+      </w:r>
+    </w:p>
+    <w:p>
+      <w:pPr>
+        <w:autoSpaceDE w:val="0"/>
+        <w:autoSpaceDN w:val="0"/>
+        <w:adjustRightInd w:val="0"/>
+        <w:spacing w:after="0" w:line="288" w:lineRule="auto"/>
+        <w:rPr>
+          <w:rFonts w:ascii="Calibri" w:hAnsi="Calibri" w:cs="Calibri"/>
+          <w:color w:val="000000"/>
+          <w:sz w:val="24"/>
+          <w:szCs w:val="24"/>
+        </w:rPr>
+      </w:pPr>
+    </w:p>
+    <w:p>
+      <w:pPr>
+        <w:pStyle w:val="Heading2"/>
+      </w:pPr>
+      <w:r>
+        <w:t>Studenten</w:t>
+      </w:r>
+    </w:p>
+    <w:p>
+      <w:pPr>
+        <w:pStyle w:val="ListParagraph"/>
+        <w:numPr>
+          <w:ilvl w:val="0"/>
+          <w:numId w:val="4"/>
+        </w:numPr>
+        <w:autoSpaceDE w:val="0"/>
+        <w:autoSpaceDN w:val="0"/>
+        <w:adjustRightInd w:val="0"/>
+        <w:spacing w:after="0" w:line="288" w:lineRule="auto"/>
+        <w:rPr>
+          <w:rFonts w:ascii="Calibri" w:hAnsi="Calibri" w:cs="Calibri"/>
+          <w:color w:val="000000"/>
+          <w:sz w:val="24"/>
+          <w:szCs w:val="24"/>
+        </w:rPr>
+      </w:pPr>
+      <w:r>
+        <w:rPr>
+          <w:rFonts w:ascii="Calibri" w:hAnsi="Calibri" w:cs="Calibri"/>
+          <w:color w:val="000000"/>
+          <w:sz w:val="24"/>
+          <w:szCs w:val="24"/>
+        </w:rPr>
+        <w:t>kunnen een projectenlijst raadplegen</w:t>
+      </w:r>
+    </w:p>
+    <w:p>
+      <w:pPr>
+        <w:pStyle w:val="ListParagraph"/>
+        <w:numPr>
+          <w:ilvl w:val="0"/>
+          <w:numId w:val="4"/>
+        </w:numPr>
+        <w:autoSpaceDE w:val="0"/>
+        <w:autoSpaceDN w:val="0"/>
+        <w:adjustRightInd w:val="0"/>
+        <w:spacing w:after="0" w:line="288" w:lineRule="auto"/>
+        <w:rPr>
+          <w:rFonts w:ascii="Calibri" w:hAnsi="Calibri" w:cs="Calibri"/>
+          <w:color w:val="000000"/>
+          <w:sz w:val="24"/>
+          <w:szCs w:val="24"/>
+        </w:rPr>
+      </w:pPr>
+      <w:r>
+        <w:rPr>
+          <w:rFonts w:ascii="Calibri" w:hAnsi="Calibri" w:cs="Calibri"/>
+          <w:color w:val="000000"/>
+          <w:sz w:val="24"/>
+          <w:szCs w:val="24"/>
+        </w:rPr>
+        <w:t>Docenten, studenten en gasten kunnende projectenlijst rangschikken</w:t>
+      </w:r>
+    </w:p>
+    <w:p>
+      <w:pPr>
+        <w:pStyle w:val="ListParagraph"/>
+        <w:numPr>
+          <w:ilvl w:val="0"/>
+          <w:numId w:val="4"/>
+        </w:numPr>
+        <w:autoSpaceDE w:val="0"/>
+        <w:autoSpaceDN w:val="0"/>
+        <w:adjustRightInd w:val="0"/>
+        <w:spacing w:after="0" w:line="288" w:lineRule="auto"/>
+        <w:rPr>
+          <w:rFonts w:ascii="Calibri" w:hAnsi="Calibri" w:cs="Calibri"/>
+          <w:color w:val="000000"/>
+          <w:sz w:val="24"/>
+          <w:szCs w:val="24"/>
+        </w:rPr>
+      </w:pPr>
+      <w:r>
+        <w:rPr>
+          <w:rFonts w:ascii="Calibri" w:hAnsi="Calibri" w:cs="Calibri"/>
+          <w:color w:val="000000"/>
+          <w:sz w:val="24"/>
+          <w:szCs w:val="24"/>
+        </w:rPr>
+        <w:t>Docenten, studenten en gasten kunnen projectdetails opvragen</w:t>
+      </w:r>
+    </w:p>
+    <w:p>
+      <w:pPr>
+        <w:pStyle w:val="ListParagraph"/>
+        <w:numPr>
+          <w:ilvl w:val="0"/>
+          <w:numId w:val="4"/>
+        </w:numPr>
+        <w:autoSpaceDE w:val="0"/>
+        <w:autoSpaceDN w:val="0"/>
+        <w:adjustRightInd w:val="0"/>
+        <w:spacing w:after="0" w:line="288" w:lineRule="auto"/>
+        <w:rPr>
+          <w:rFonts w:ascii="Calibri" w:hAnsi="Calibri" w:cs="Calibri"/>
+          <w:color w:val="000000"/>
+          <w:sz w:val="24"/>
+          <w:szCs w:val="24"/>
+        </w:rPr>
+      </w:pPr>
+      <w:r>
+        <w:rPr>
+          <w:rFonts w:ascii="Calibri" w:hAnsi="Calibri" w:cs="Calibri"/>
+          <w:color w:val="000000"/>
+          <w:sz w:val="24"/>
+          <w:szCs w:val="24"/>
+        </w:rPr>
+        <w:t>authenticeren in de applicatie</w:t>
+      </w:r>
+    </w:p>
+    <w:p>
+      <w:pPr>
+        <w:pStyle w:val="ListParagraph"/>
+        <w:numPr>
+          <w:ilvl w:val="0"/>
+          <w:numId w:val="4"/>
+        </w:numPr>
+        <w:autoSpaceDE w:val="0"/>
+        <w:autoSpaceDN w:val="0"/>
+        <w:adjustRightInd w:val="0"/>
+        <w:spacing w:after="0" w:line="288" w:lineRule="auto"/>
+        <w:rPr>
+          <w:rFonts w:ascii="Calibri" w:hAnsi="Calibri" w:cs="Calibri"/>
+          <w:color w:val="000000"/>
+          <w:sz w:val="24"/>
+          <w:szCs w:val="24"/>
+        </w:rPr>
+      </w:pPr>
+      <w:r>
+        <w:rPr>
+          <w:rFonts w:ascii="Calibri" w:hAnsi="Calibri" w:cs="Calibri"/>
+          <w:color w:val="000000"/>
+          <w:sz w:val="24"/>
+          <w:szCs w:val="24"/>
+        </w:rPr>
+        <w:t>kunnen lijsten opvragen van lopende projecten</w:t>
+      </w:r>
+    </w:p>
+    <w:p>
+      <w:pPr>
+        <w:pStyle w:val="ListParagraph"/>
+        <w:numPr>
+          <w:ilvl w:val="0"/>
+          <w:numId w:val="4"/>
+        </w:numPr>
+        <w:autoSpaceDE w:val="0"/>
+        <w:autoSpaceDN w:val="0"/>
+        <w:adjustRightInd w:val="0"/>
+        <w:spacing w:after="0" w:line="288" w:lineRule="auto"/>
+        <w:rPr>
+          <w:rFonts w:ascii="Calibri" w:hAnsi="Calibri" w:cs="Calibri"/>
+          <w:color w:val="000000"/>
+          <w:sz w:val="24"/>
+          <w:szCs w:val="24"/>
+        </w:rPr>
+      </w:pPr>
+      <w:r>
+        <w:rPr>
+          <w:rFonts w:ascii="Calibri" w:hAnsi="Calibri" w:cs="Calibri"/>
+          <w:color w:val="000000"/>
+          <w:sz w:val="24"/>
+          <w:szCs w:val="24"/>
+        </w:rPr>
+        <w:t>kunnen lijsten opvragen van afgeronde projecten</w:t>
+      </w:r>
+    </w:p>
+    <w:p>
+      <w:pPr>
+        <w:pStyle w:val="ListParagraph"/>
+        <w:numPr>
+          <w:ilvl w:val="0"/>
+          <w:numId w:val="4"/>
+        </w:numPr>
+        <w:autoSpaceDE w:val="0"/>
+        <w:autoSpaceDN w:val="0"/>
+        <w:adjustRightInd w:val="0"/>
+        <w:spacing w:after="0" w:line="288" w:lineRule="auto"/>
+        <w:rPr>
+          <w:rFonts w:ascii="Calibri" w:hAnsi="Calibri" w:cs="Calibri"/>
+          <w:color w:val="000000"/>
+          <w:sz w:val="24"/>
+          <w:szCs w:val="24"/>
+        </w:rPr>
+      </w:pPr>
+      <w:r>
+        <w:rPr>
+          <w:rFonts w:ascii="Calibri" w:hAnsi="Calibri" w:cs="Calibri"/>
+          <w:color w:val="000000"/>
+          <w:sz w:val="24"/>
+          <w:szCs w:val="24"/>
+        </w:rPr>
+        <w:t>kunnen projecten liken</w:t>
+      </w:r>
+    </w:p>
+    <w:p>
+      <w:pPr>
+        <w:pStyle w:val="ListParagraph"/>
+        <w:numPr>
+          <w:ilvl w:val="0"/>
+          <w:numId w:val="4"/>
+        </w:numPr>
+        <w:autoSpaceDE w:val="0"/>
+        <w:autoSpaceDN w:val="0"/>
+        <w:adjustRightInd w:val="0"/>
+        <w:spacing w:after="0" w:line="288" w:lineRule="auto"/>
+        <w:rPr>
+          <w:rFonts w:ascii="Calibri" w:hAnsi="Calibri" w:cs="Calibri"/>
+          <w:color w:val="000000"/>
+          <w:sz w:val="24"/>
+          <w:szCs w:val="24"/>
+        </w:rPr>
+      </w:pPr>
+      <w:r>
+        <w:rPr>
+          <w:rFonts w:ascii="Calibri" w:hAnsi="Calibri" w:cs="Calibri"/>
+          <w:color w:val="000000"/>
+          <w:sz w:val="24"/>
+          <w:szCs w:val="24"/>
+        </w:rPr>
+        <w:t>kunnen nieuwe projecten aanmaken</w:t>
+      </w:r>
+    </w:p>
+    <w:p>
+      <w:pPr>
+        <w:pStyle w:val="ListParagraph"/>
+        <w:numPr>
+          <w:ilvl w:val="0"/>
+          <w:numId w:val="4"/>
+        </w:numPr>
+        <w:autoSpaceDE w:val="0"/>
+        <w:autoSpaceDN w:val="0"/>
+        <w:adjustRightInd w:val="0"/>
+        <w:spacing w:after="0" w:line="288" w:lineRule="auto"/>
+        <w:rPr>
+          <w:rFonts w:ascii="Calibri" w:hAnsi="Calibri" w:cs="Calibri"/>
+          <w:color w:val="000000"/>
+          <w:sz w:val="24"/>
+          <w:szCs w:val="24"/>
+        </w:rPr>
+      </w:pPr>
+      <w:r>
+        <w:rPr>
+          <w:rFonts w:ascii="Calibri" w:hAnsi="Calibri" w:cs="Calibri"/>
+          <w:color w:val="000000"/>
+          <w:sz w:val="24"/>
+          <w:szCs w:val="24"/>
+        </w:rPr>
+        <w:t>kunnen inschrijven op projecten</w:t>
+      </w:r>
+    </w:p>
+    <w:p>
+      <w:pPr>
+        <w:pStyle w:val="ListParagraph"/>
+        <w:numPr>
+          <w:ilvl w:val="0"/>
+          <w:numId w:val="4"/>
+        </w:numPr>
+        <w:autoSpaceDE w:val="0"/>
+        <w:autoSpaceDN w:val="0"/>
+        <w:adjustRightInd w:val="0"/>
+        <w:spacing w:after="0" w:line="288" w:lineRule="auto"/>
+        <w:rPr>
+          <w:rFonts w:ascii="Calibri" w:hAnsi="Calibri" w:cs="Calibri"/>
+          <w:color w:val="000000"/>
+          <w:sz w:val="24"/>
+          <w:szCs w:val="24"/>
+        </w:rPr>
+      </w:pPr>
+      <w:r>
+        <w:rPr>
+          <w:rFonts w:ascii="Calibri" w:hAnsi="Calibri" w:cs="Calibri"/>
+          <w:color w:val="000000"/>
+          <w:sz w:val="24"/>
+          <w:szCs w:val="24"/>
+        </w:rPr>
+        <w:t>hun eigen projecten bewerken</w:t>
+      </w:r>
+    </w:p>
+    <w:p>
+      <w:pPr>
+        <w:pStyle w:val="ListParagraph"/>
+        <w:numPr>
+          <w:ilvl w:val="0"/>
+          <w:numId w:val="4"/>
+        </w:numPr>
+        <w:autoSpaceDE w:val="0"/>
+        <w:autoSpaceDN w:val="0"/>
+        <w:adjustRightInd w:val="0"/>
+        <w:spacing w:after="0" w:line="288" w:lineRule="auto"/>
+        <w:rPr>
+          <w:rFonts w:ascii="Calibri" w:hAnsi="Calibri" w:cs="Calibri"/>
+          <w:color w:val="000000"/>
+          <w:sz w:val="24"/>
+          <w:szCs w:val="24"/>
+        </w:rPr>
+      </w:pPr>
+      <w:r>
+        <w:rPr>
+          <w:rFonts w:ascii="Calibri" w:hAnsi="Calibri" w:cs="Calibri"/>
+          <w:color w:val="000000"/>
+          <w:sz w:val="24"/>
+          <w:szCs w:val="24"/>
+        </w:rPr>
+        <w:t>hun eigen projecten verwijderen</w:t>
+      </w:r>
+    </w:p>
+    <w:p>
+      <w:pPr>
+        <w:pStyle w:val="ListParagraph"/>
+        <w:numPr>
+          <w:ilvl w:val="0"/>
+          <w:numId w:val="4"/>
+        </w:numPr>
+        <w:autoSpaceDE w:val="0"/>
+        <w:autoSpaceDN w:val="0"/>
+        <w:adjustRightInd w:val="0"/>
+        <w:spacing w:after="0" w:line="288" w:lineRule="auto"/>
+      </w:pPr>
+      <w:r>
+        <w:rPr>
+          <w:rFonts w:ascii="Calibri" w:hAnsi="Calibri" w:cs="Calibri"/>
+          <w:color w:val="000000"/>
+          <w:sz w:val="24"/>
+          <w:szCs w:val="24"/>
+        </w:rPr>
+        <w:t>kunnen de status van projecten volgen</w:t>
+      </w:r>
+    </w:p>
+    <w:p>
+      <w:pPr>
+        <w:autoSpaceDE w:val="0"/>
+        <w:autoSpaceDN w:val="0"/>
+        <w:adjustRightInd w:val="0"/>
+        <w:spacing w:after="0" w:line="288" w:lineRule="auto"/>
+        <w:rPr>
+          <w:rFonts w:ascii="Calibri" w:hAnsi="Calibri" w:cs="Calibri"/>
+          <w:color w:val="000000"/>
+          <w:sz w:val="24"/>
+          <w:szCs w:val="24"/>
+        </w:rPr>
+      </w:pPr>
+    </w:p>
+    <w:p>
+      <w:pPr>
+        <w:pStyle w:val="Heading2"/>
+      </w:pPr>
+      <w:r>
+        <w:lastRenderedPageBreak/>
+        <w:t>Gasten</w:t>
+      </w:r>
+    </w:p>
+    <w:p>
+      <w:pPr>
+        <w:pStyle w:val="ListParagraph"/>
+        <w:numPr>
+          <w:ilvl w:val="0"/>
+          <w:numId w:val="5"/>
+        </w:numPr>
+        <w:autoSpaceDE w:val="0"/>
+        <w:autoSpaceDN w:val="0"/>
+        <w:adjustRightInd w:val="0"/>
+        <w:spacing w:after="0" w:line="288" w:lineRule="auto"/>
+        <w:rPr>
+          <w:rFonts w:ascii="Calibri" w:hAnsi="Calibri" w:cs="Calibri"/>
+          <w:color w:val="000000"/>
+          <w:sz w:val="24"/>
+          <w:szCs w:val="24"/>
+        </w:rPr>
+      </w:pPr>
+      <w:r>
+        <w:rPr>
+          <w:rFonts w:ascii="Calibri" w:hAnsi="Calibri" w:cs="Calibri"/>
+          <w:color w:val="000000"/>
+          <w:sz w:val="24"/>
+          <w:szCs w:val="24"/>
+        </w:rPr>
+        <w:t>kunnen een projectenlijst raadplegen</w:t>
+      </w:r>
+    </w:p>
+    <w:p>
+      <w:pPr>
+        <w:pStyle w:val="ListParagraph"/>
+        <w:numPr>
+          <w:ilvl w:val="0"/>
+          <w:numId w:val="5"/>
+        </w:numPr>
+        <w:autoSpaceDE w:val="0"/>
+        <w:autoSpaceDN w:val="0"/>
+        <w:adjustRightInd w:val="0"/>
+        <w:spacing w:after="0" w:line="288" w:lineRule="auto"/>
+        <w:rPr>
+          <w:rFonts w:ascii="Calibri" w:hAnsi="Calibri" w:cs="Calibri"/>
+          <w:color w:val="000000"/>
+          <w:sz w:val="24"/>
+          <w:szCs w:val="24"/>
+        </w:rPr>
+      </w:pPr>
+      <w:r>
+        <w:rPr>
+          <w:rFonts w:ascii="Calibri" w:hAnsi="Calibri" w:cs="Calibri"/>
+          <w:color w:val="000000"/>
+          <w:sz w:val="24"/>
+          <w:szCs w:val="24"/>
+        </w:rPr>
+        <w:t>kunnen</w:t>
+      </w:r>
+      <w:r>
+        <w:rPr>
+          <w:rFonts w:ascii="Calibri" w:hAnsi="Calibri" w:cs="Calibri"/>
+          <w:color w:val="000000"/>
+          <w:sz w:val="24"/>
+          <w:szCs w:val="24"/>
+        </w:rPr>
+        <w:t xml:space="preserve"> </w:t>
+      </w:r>
+      <w:r>
+        <w:rPr>
+          <w:rFonts w:ascii="Calibri" w:hAnsi="Calibri" w:cs="Calibri"/>
+          <w:color w:val="000000"/>
+          <w:sz w:val="24"/>
+          <w:szCs w:val="24"/>
+        </w:rPr>
+        <w:t>de projectenlijst rangschikken</w:t>
+      </w:r>
+    </w:p>
+    <w:p>
+      <w:pPr>
+        <w:pStyle w:val="ListParagraph"/>
+        <w:numPr>
+          <w:ilvl w:val="0"/>
+          <w:numId w:val="5"/>
+        </w:numPr>
+        <w:autoSpaceDE w:val="0"/>
+        <w:autoSpaceDN w:val="0"/>
+        <w:adjustRightInd w:val="0"/>
+        <w:spacing w:after="0" w:line="288" w:lineRule="auto"/>
+        <w:rPr>
+          <w:rFonts w:ascii="Calibri" w:hAnsi="Calibri" w:cs="Calibri"/>
+          <w:color w:val="000000"/>
+          <w:sz w:val="24"/>
+          <w:szCs w:val="24"/>
+        </w:rPr>
+      </w:pPr>
+      <w:r>
+        <w:rPr>
+          <w:rFonts w:ascii="Calibri" w:hAnsi="Calibri" w:cs="Calibri"/>
+          <w:color w:val="000000"/>
+          <w:sz w:val="24"/>
+          <w:szCs w:val="24"/>
+        </w:rPr>
+        <w:t>kunnen projectdetails opvragen</w:t>
+      </w:r>
+    </w:p>
+    <w:p>
+      <w:pPr>
+        <w:pStyle w:val="ListParagraph"/>
+        <w:numPr>
+          <w:ilvl w:val="0"/>
+          <w:numId w:val="5"/>
+        </w:numPr>
+        <w:autoSpaceDE w:val="0"/>
+        <w:autoSpaceDN w:val="0"/>
+        <w:adjustRightInd w:val="0"/>
+        <w:spacing w:after="0" w:line="288" w:lineRule="auto"/>
+        <w:rPr>
+          <w:rFonts w:ascii="Calibri" w:hAnsi="Calibri" w:cs="Calibri"/>
+          <w:color w:val="000000"/>
+          <w:sz w:val="24"/>
+          <w:szCs w:val="24"/>
+        </w:rPr>
+      </w:pPr>
+      <w:r>
+        <w:rPr>
+          <w:rFonts w:ascii="Calibri" w:hAnsi="Calibri" w:cs="Calibri"/>
+          <w:color w:val="000000"/>
+          <w:sz w:val="24"/>
+          <w:szCs w:val="24"/>
+        </w:rPr>
+        <w:t>kunnen lijsten opvragen van lopende projecten</w:t>
+      </w:r>
+    </w:p>
+    <w:p>
+      <w:pPr>
+        <w:pStyle w:val="ListParagraph"/>
+        <w:numPr>
+          <w:ilvl w:val="0"/>
+          <w:numId w:val="5"/>
+        </w:numPr>
+        <w:autoSpaceDE w:val="0"/>
+        <w:autoSpaceDN w:val="0"/>
+        <w:adjustRightInd w:val="0"/>
+        <w:spacing w:after="0" w:line="288" w:lineRule="auto"/>
+        <w:rPr>
+          <w:rFonts w:ascii="Calibri" w:hAnsi="Calibri" w:cs="Calibri"/>
+          <w:color w:val="000000"/>
+          <w:sz w:val="24"/>
+          <w:szCs w:val="24"/>
+        </w:rPr>
+      </w:pPr>
+      <w:r>
+        <w:rPr>
+          <w:rFonts w:ascii="Calibri" w:hAnsi="Calibri" w:cs="Calibri"/>
+          <w:color w:val="000000"/>
+          <w:sz w:val="24"/>
+          <w:szCs w:val="24"/>
+        </w:rPr>
+        <w:t>kunnen lijsten opvragen van afgeronde projecten</w:t>
       </w:r>
     </w:p>
     <w:sectPr>
@@ -308,6 +1130,458 @@
 <file path=word/numbering.xml><?xml version="1.0" encoding="utf-8"?>
 <w:numbering xmlns:wpc="http://schemas.microsoft.com/office/word/2010/wordprocessingCanvas" xmlns:mc="http://schemas.openxmlformats.org/markup-compatibility/2006" xmlns:o="urn:schemas-microsoft-com:office:office" xmlns:r="http://schemas.openxmlformats.org/officeDocument/2006/relationships" xmlns:m="http://schemas.openxmlformats.org/officeDocument/2006/math" xmlns:v="urn:schemas-microsoft-com:vml" xmlns:wp14="http://schemas.microsoft.com/office/word/2010/wordprocessingDrawing" xmlns:wp="http://schemas.openxmlformats.org/drawingml/2006/wordprocessingDrawing" xmlns:w10="urn:schemas-microsoft-com:office:word" xmlns:w="http://schemas.openxmlformats.org/wordprocessingml/2006/main" xmlns:w14="http://schemas.microsoft.com/office/word/2010/wordml" xmlns:w15="http://schemas.microsoft.com/office/word/2012/wordml" xmlns:wpg="http://schemas.microsoft.com/office/word/2010/wordprocessingGroup" xmlns:wpi="http://schemas.microsoft.com/office/word/2010/wordprocessingInk" xmlns:wne="http://schemas.microsoft.com/office/word/2006/wordml" xmlns:wps="http://schemas.microsoft.com/office/word/2010/wordprocessingShape" mc:Ignorable="w14 w15 wp14">
   <w:abstractNum w:abstractNumId="0" w15:restartNumberingAfterBreak="0">
+    <w:nsid w:val="00100C5C"/>
+    <w:multiLevelType w:val="hybridMultilevel"/>
+    <w:tmpl w:val="BE88FD42"/>
+    <w:lvl w:ilvl="0" w:tplc="08130001">
+      <w:start w:val="1"/>
+      <w:numFmt w:val="bullet"/>
+      <w:lvlText w:val=""/>
+      <w:lvlJc w:val="left"/>
+      <w:pPr>
+        <w:ind w:left="720" w:hanging="360"/>
+      </w:pPr>
+      <w:rPr>
+        <w:rFonts w:ascii="Symbol" w:hAnsi="Symbol" w:hint="default"/>
+      </w:rPr>
+    </w:lvl>
+    <w:lvl w:ilvl="1" w:tplc="08130003" w:tentative="1">
+      <w:start w:val="1"/>
+      <w:numFmt w:val="bullet"/>
+      <w:lvlText w:val="o"/>
+      <w:lvlJc w:val="left"/>
+      <w:pPr>
+        <w:ind w:left="1440" w:hanging="360"/>
+      </w:pPr>
+      <w:rPr>
+        <w:rFonts w:ascii="Courier New" w:hAnsi="Courier New" w:cs="Courier New" w:hint="default"/>
+      </w:rPr>
+    </w:lvl>
+    <w:lvl w:ilvl="2" w:tplc="08130005" w:tentative="1">
+      <w:start w:val="1"/>
+      <w:numFmt w:val="bullet"/>
+      <w:lvlText w:val=""/>
+      <w:lvlJc w:val="left"/>
+      <w:pPr>
+        <w:ind w:left="2160" w:hanging="360"/>
+      </w:pPr>
+      <w:rPr>
+        <w:rFonts w:ascii="Wingdings" w:hAnsi="Wingdings" w:hint="default"/>
+      </w:rPr>
+    </w:lvl>
+    <w:lvl w:ilvl="3" w:tplc="08130001" w:tentative="1">
+      <w:start w:val="1"/>
+      <w:numFmt w:val="bullet"/>
+      <w:lvlText w:val=""/>
+      <w:lvlJc w:val="left"/>
+      <w:pPr>
+        <w:ind w:left="2880" w:hanging="360"/>
+      </w:pPr>
+      <w:rPr>
+        <w:rFonts w:ascii="Symbol" w:hAnsi="Symbol" w:hint="default"/>
+      </w:rPr>
+    </w:lvl>
+    <w:lvl w:ilvl="4" w:tplc="08130003" w:tentative="1">
+      <w:start w:val="1"/>
+      <w:numFmt w:val="bullet"/>
+      <w:lvlText w:val="o"/>
+      <w:lvlJc w:val="left"/>
+      <w:pPr>
+        <w:ind w:left="3600" w:hanging="360"/>
+      </w:pPr>
+      <w:rPr>
+        <w:rFonts w:ascii="Courier New" w:hAnsi="Courier New" w:cs="Courier New" w:hint="default"/>
+      </w:rPr>
+    </w:lvl>
+    <w:lvl w:ilvl="5" w:tplc="08130005" w:tentative="1">
+      <w:start w:val="1"/>
+      <w:numFmt w:val="bullet"/>
+      <w:lvlText w:val=""/>
+      <w:lvlJc w:val="left"/>
+      <w:pPr>
+        <w:ind w:left="4320" w:hanging="360"/>
+      </w:pPr>
+      <w:rPr>
+        <w:rFonts w:ascii="Wingdings" w:hAnsi="Wingdings" w:hint="default"/>
+      </w:rPr>
+    </w:lvl>
+    <w:lvl w:ilvl="6" w:tplc="08130001" w:tentative="1">
+      <w:start w:val="1"/>
+      <w:numFmt w:val="bullet"/>
+      <w:lvlText w:val=""/>
+      <w:lvlJc w:val="left"/>
+      <w:pPr>
+        <w:ind w:left="5040" w:hanging="360"/>
+      </w:pPr>
+      <w:rPr>
+        <w:rFonts w:ascii="Symbol" w:hAnsi="Symbol" w:hint="default"/>
+      </w:rPr>
+    </w:lvl>
+    <w:lvl w:ilvl="7" w:tplc="08130003" w:tentative="1">
+      <w:start w:val="1"/>
+      <w:numFmt w:val="bullet"/>
+      <w:lvlText w:val="o"/>
+      <w:lvlJc w:val="left"/>
+      <w:pPr>
+        <w:ind w:left="5760" w:hanging="360"/>
+      </w:pPr>
+      <w:rPr>
+        <w:rFonts w:ascii="Courier New" w:hAnsi="Courier New" w:cs="Courier New" w:hint="default"/>
+      </w:rPr>
+    </w:lvl>
+    <w:lvl w:ilvl="8" w:tplc="08130005" w:tentative="1">
+      <w:start w:val="1"/>
+      <w:numFmt w:val="bullet"/>
+      <w:lvlText w:val=""/>
+      <w:lvlJc w:val="left"/>
+      <w:pPr>
+        <w:ind w:left="6480" w:hanging="360"/>
+      </w:pPr>
+      <w:rPr>
+        <w:rFonts w:ascii="Wingdings" w:hAnsi="Wingdings" w:hint="default"/>
+      </w:rPr>
+    </w:lvl>
+  </w:abstractNum>
+  <w:abstractNum w:abstractNumId="1" w15:restartNumberingAfterBreak="0">
+    <w:nsid w:val="11E77AD3"/>
+    <w:multiLevelType w:val="hybridMultilevel"/>
+    <w:tmpl w:val="9FDA1D76"/>
+    <w:lvl w:ilvl="0" w:tplc="08130001">
+      <w:start w:val="1"/>
+      <w:numFmt w:val="bullet"/>
+      <w:lvlText w:val=""/>
+      <w:lvlJc w:val="left"/>
+      <w:pPr>
+        <w:ind w:left="720" w:hanging="360"/>
+      </w:pPr>
+      <w:rPr>
+        <w:rFonts w:ascii="Symbol" w:hAnsi="Symbol" w:hint="default"/>
+      </w:rPr>
+    </w:lvl>
+    <w:lvl w:ilvl="1" w:tplc="08130003" w:tentative="1">
+      <w:start w:val="1"/>
+      <w:numFmt w:val="bullet"/>
+      <w:lvlText w:val="o"/>
+      <w:lvlJc w:val="left"/>
+      <w:pPr>
+        <w:ind w:left="1440" w:hanging="360"/>
+      </w:pPr>
+      <w:rPr>
+        <w:rFonts w:ascii="Courier New" w:hAnsi="Courier New" w:cs="Courier New" w:hint="default"/>
+      </w:rPr>
+    </w:lvl>
+    <w:lvl w:ilvl="2" w:tplc="08130005" w:tentative="1">
+      <w:start w:val="1"/>
+      <w:numFmt w:val="bullet"/>
+      <w:lvlText w:val=""/>
+      <w:lvlJc w:val="left"/>
+      <w:pPr>
+        <w:ind w:left="2160" w:hanging="360"/>
+      </w:pPr>
+      <w:rPr>
+        <w:rFonts w:ascii="Wingdings" w:hAnsi="Wingdings" w:hint="default"/>
+      </w:rPr>
+    </w:lvl>
+    <w:lvl w:ilvl="3" w:tplc="08130001" w:tentative="1">
+      <w:start w:val="1"/>
+      <w:numFmt w:val="bullet"/>
+      <w:lvlText w:val=""/>
+      <w:lvlJc w:val="left"/>
+      <w:pPr>
+        <w:ind w:left="2880" w:hanging="360"/>
+      </w:pPr>
+      <w:rPr>
+        <w:rFonts w:ascii="Symbol" w:hAnsi="Symbol" w:hint="default"/>
+      </w:rPr>
+    </w:lvl>
+    <w:lvl w:ilvl="4" w:tplc="08130003" w:tentative="1">
+      <w:start w:val="1"/>
+      <w:numFmt w:val="bullet"/>
+      <w:lvlText w:val="o"/>
+      <w:lvlJc w:val="left"/>
+      <w:pPr>
+        <w:ind w:left="3600" w:hanging="360"/>
+      </w:pPr>
+      <w:rPr>
+        <w:rFonts w:ascii="Courier New" w:hAnsi="Courier New" w:cs="Courier New" w:hint="default"/>
+      </w:rPr>
+    </w:lvl>
+    <w:lvl w:ilvl="5" w:tplc="08130005" w:tentative="1">
+      <w:start w:val="1"/>
+      <w:numFmt w:val="bullet"/>
+      <w:lvlText w:val=""/>
+      <w:lvlJc w:val="left"/>
+      <w:pPr>
+        <w:ind w:left="4320" w:hanging="360"/>
+      </w:pPr>
+      <w:rPr>
+        <w:rFonts w:ascii="Wingdings" w:hAnsi="Wingdings" w:hint="default"/>
+      </w:rPr>
+    </w:lvl>
+    <w:lvl w:ilvl="6" w:tplc="08130001" w:tentative="1">
+      <w:start w:val="1"/>
+      <w:numFmt w:val="bullet"/>
+      <w:lvlText w:val=""/>
+      <w:lvlJc w:val="left"/>
+      <w:pPr>
+        <w:ind w:left="5040" w:hanging="360"/>
+      </w:pPr>
+      <w:rPr>
+        <w:rFonts w:ascii="Symbol" w:hAnsi="Symbol" w:hint="default"/>
+      </w:rPr>
+    </w:lvl>
+    <w:lvl w:ilvl="7" w:tplc="08130003" w:tentative="1">
+      <w:start w:val="1"/>
+      <w:numFmt w:val="bullet"/>
+      <w:lvlText w:val="o"/>
+      <w:lvlJc w:val="left"/>
+      <w:pPr>
+        <w:ind w:left="5760" w:hanging="360"/>
+      </w:pPr>
+      <w:rPr>
+        <w:rFonts w:ascii="Courier New" w:hAnsi="Courier New" w:cs="Courier New" w:hint="default"/>
+      </w:rPr>
+    </w:lvl>
+    <w:lvl w:ilvl="8" w:tplc="08130005" w:tentative="1">
+      <w:start w:val="1"/>
+      <w:numFmt w:val="bullet"/>
+      <w:lvlText w:val=""/>
+      <w:lvlJc w:val="left"/>
+      <w:pPr>
+        <w:ind w:left="6480" w:hanging="360"/>
+      </w:pPr>
+      <w:rPr>
+        <w:rFonts w:ascii="Wingdings" w:hAnsi="Wingdings" w:hint="default"/>
+      </w:rPr>
+    </w:lvl>
+  </w:abstractNum>
+  <w:abstractNum w:abstractNumId="2" w15:restartNumberingAfterBreak="0">
+    <w:nsid w:val="437772B3"/>
+    <w:multiLevelType w:val="hybridMultilevel"/>
+    <w:tmpl w:val="2BEEB0B2"/>
+    <w:lvl w:ilvl="0" w:tplc="08130001">
+      <w:start w:val="1"/>
+      <w:numFmt w:val="bullet"/>
+      <w:lvlText w:val=""/>
+      <w:lvlJc w:val="left"/>
+      <w:pPr>
+        <w:ind w:left="720" w:hanging="360"/>
+      </w:pPr>
+      <w:rPr>
+        <w:rFonts w:ascii="Symbol" w:hAnsi="Symbol" w:hint="default"/>
+      </w:rPr>
+    </w:lvl>
+    <w:lvl w:ilvl="1" w:tplc="08130003" w:tentative="1">
+      <w:start w:val="1"/>
+      <w:numFmt w:val="bullet"/>
+      <w:lvlText w:val="o"/>
+      <w:lvlJc w:val="left"/>
+      <w:pPr>
+        <w:ind w:left="1440" w:hanging="360"/>
+      </w:pPr>
+      <w:rPr>
+        <w:rFonts w:ascii="Courier New" w:hAnsi="Courier New" w:cs="Courier New" w:hint="default"/>
+      </w:rPr>
+    </w:lvl>
+    <w:lvl w:ilvl="2" w:tplc="08130005" w:tentative="1">
+      <w:start w:val="1"/>
+      <w:numFmt w:val="bullet"/>
+      <w:lvlText w:val=""/>
+      <w:lvlJc w:val="left"/>
+      <w:pPr>
+        <w:ind w:left="2160" w:hanging="360"/>
+      </w:pPr>
+      <w:rPr>
+        <w:rFonts w:ascii="Wingdings" w:hAnsi="Wingdings" w:hint="default"/>
+      </w:rPr>
+    </w:lvl>
+    <w:lvl w:ilvl="3" w:tplc="08130001" w:tentative="1">
+      <w:start w:val="1"/>
+      <w:numFmt w:val="bullet"/>
+      <w:lvlText w:val=""/>
+      <w:lvlJc w:val="left"/>
+      <w:pPr>
+        <w:ind w:left="2880" w:hanging="360"/>
+      </w:pPr>
+      <w:rPr>
+        <w:rFonts w:ascii="Symbol" w:hAnsi="Symbol" w:hint="default"/>
+      </w:rPr>
+    </w:lvl>
+    <w:lvl w:ilvl="4" w:tplc="08130003" w:tentative="1">
+      <w:start w:val="1"/>
+      <w:numFmt w:val="bullet"/>
+      <w:lvlText w:val="o"/>
+      <w:lvlJc w:val="left"/>
+      <w:pPr>
+        <w:ind w:left="3600" w:hanging="360"/>
+      </w:pPr>
+      <w:rPr>
+        <w:rFonts w:ascii="Courier New" w:hAnsi="Courier New" w:cs="Courier New" w:hint="default"/>
+      </w:rPr>
+    </w:lvl>
+    <w:lvl w:ilvl="5" w:tplc="08130005" w:tentative="1">
+      <w:start w:val="1"/>
+      <w:numFmt w:val="bullet"/>
+      <w:lvlText w:val=""/>
+      <w:lvlJc w:val="left"/>
+      <w:pPr>
+        <w:ind w:left="4320" w:hanging="360"/>
+      </w:pPr>
+      <w:rPr>
+        <w:rFonts w:ascii="Wingdings" w:hAnsi="Wingdings" w:hint="default"/>
+      </w:rPr>
+    </w:lvl>
+    <w:lvl w:ilvl="6" w:tplc="08130001" w:tentative="1">
+      <w:start w:val="1"/>
+      <w:numFmt w:val="bullet"/>
+      <w:lvlText w:val=""/>
+      <w:lvlJc w:val="left"/>
+      <w:pPr>
+        <w:ind w:left="5040" w:hanging="360"/>
+      </w:pPr>
+      <w:rPr>
+        <w:rFonts w:ascii="Symbol" w:hAnsi="Symbol" w:hint="default"/>
+      </w:rPr>
+    </w:lvl>
+    <w:lvl w:ilvl="7" w:tplc="08130003" w:tentative="1">
+      <w:start w:val="1"/>
+      <w:numFmt w:val="bullet"/>
+      <w:lvlText w:val="o"/>
+      <w:lvlJc w:val="left"/>
+      <w:pPr>
+        <w:ind w:left="5760" w:hanging="360"/>
+      </w:pPr>
+      <w:rPr>
+        <w:rFonts w:ascii="Courier New" w:hAnsi="Courier New" w:cs="Courier New" w:hint="default"/>
+      </w:rPr>
+    </w:lvl>
+    <w:lvl w:ilvl="8" w:tplc="08130005" w:tentative="1">
+      <w:start w:val="1"/>
+      <w:numFmt w:val="bullet"/>
+      <w:lvlText w:val=""/>
+      <w:lvlJc w:val="left"/>
+      <w:pPr>
+        <w:ind w:left="6480" w:hanging="360"/>
+      </w:pPr>
+      <w:rPr>
+        <w:rFonts w:ascii="Wingdings" w:hAnsi="Wingdings" w:hint="default"/>
+      </w:rPr>
+    </w:lvl>
+  </w:abstractNum>
+  <w:abstractNum w:abstractNumId="3" w15:restartNumberingAfterBreak="0">
+    <w:nsid w:val="47375A2C"/>
+    <w:multiLevelType w:val="hybridMultilevel"/>
+    <w:tmpl w:val="45DEBE36"/>
+    <w:lvl w:ilvl="0" w:tplc="08130001">
+      <w:start w:val="1"/>
+      <w:numFmt w:val="bullet"/>
+      <w:lvlText w:val=""/>
+      <w:lvlJc w:val="left"/>
+      <w:pPr>
+        <w:ind w:left="720" w:hanging="360"/>
+      </w:pPr>
+      <w:rPr>
+        <w:rFonts w:ascii="Symbol" w:hAnsi="Symbol" w:hint="default"/>
+      </w:rPr>
+    </w:lvl>
+    <w:lvl w:ilvl="1" w:tplc="08130003" w:tentative="1">
+      <w:start w:val="1"/>
+      <w:numFmt w:val="bullet"/>
+      <w:lvlText w:val="o"/>
+      <w:lvlJc w:val="left"/>
+      <w:pPr>
+        <w:ind w:left="1440" w:hanging="360"/>
+      </w:pPr>
+      <w:rPr>
+        <w:rFonts w:ascii="Courier New" w:hAnsi="Courier New" w:cs="Courier New" w:hint="default"/>
+      </w:rPr>
+    </w:lvl>
+    <w:lvl w:ilvl="2" w:tplc="08130005" w:tentative="1">
+      <w:start w:val="1"/>
+      <w:numFmt w:val="bullet"/>
+      <w:lvlText w:val=""/>
+      <w:lvlJc w:val="left"/>
+      <w:pPr>
+        <w:ind w:left="2160" w:hanging="360"/>
+      </w:pPr>
+      <w:rPr>
+        <w:rFonts w:ascii="Wingdings" w:hAnsi="Wingdings" w:hint="default"/>
+      </w:rPr>
+    </w:lvl>
+    <w:lvl w:ilvl="3" w:tplc="08130001" w:tentative="1">
+      <w:start w:val="1"/>
+      <w:numFmt w:val="bullet"/>
+      <w:lvlText w:val=""/>
+      <w:lvlJc w:val="left"/>
+      <w:pPr>
+        <w:ind w:left="2880" w:hanging="360"/>
+      </w:pPr>
+      <w:rPr>
+        <w:rFonts w:ascii="Symbol" w:hAnsi="Symbol" w:hint="default"/>
+      </w:rPr>
+    </w:lvl>
+    <w:lvl w:ilvl="4" w:tplc="08130003" w:tentative="1">
+      <w:start w:val="1"/>
+      <w:numFmt w:val="bullet"/>
+      <w:lvlText w:val="o"/>
+      <w:lvlJc w:val="left"/>
+      <w:pPr>
+        <w:ind w:left="3600" w:hanging="360"/>
+      </w:pPr>
+      <w:rPr>
+        <w:rFonts w:ascii="Courier New" w:hAnsi="Courier New" w:cs="Courier New" w:hint="default"/>
+      </w:rPr>
+    </w:lvl>
+    <w:lvl w:ilvl="5" w:tplc="08130005" w:tentative="1">
+      <w:start w:val="1"/>
+      <w:numFmt w:val="bullet"/>
+      <w:lvlText w:val=""/>
+      <w:lvlJc w:val="left"/>
+      <w:pPr>
+        <w:ind w:left="4320" w:hanging="360"/>
+      </w:pPr>
+      <w:rPr>
+        <w:rFonts w:ascii="Wingdings" w:hAnsi="Wingdings" w:hint="default"/>
+      </w:rPr>
+    </w:lvl>
+    <w:lvl w:ilvl="6" w:tplc="08130001" w:tentative="1">
+      <w:start w:val="1"/>
+      <w:numFmt w:val="bullet"/>
+      <w:lvlText w:val=""/>
+      <w:lvlJc w:val="left"/>
+      <w:pPr>
+        <w:ind w:left="5040" w:hanging="360"/>
+      </w:pPr>
+      <w:rPr>
+        <w:rFonts w:ascii="Symbol" w:hAnsi="Symbol" w:hint="default"/>
+      </w:rPr>
+    </w:lvl>
+    <w:lvl w:ilvl="7" w:tplc="08130003" w:tentative="1">
+      <w:start w:val="1"/>
+      <w:numFmt w:val="bullet"/>
+      <w:lvlText w:val="o"/>
+      <w:lvlJc w:val="left"/>
+      <w:pPr>
+        <w:ind w:left="5760" w:hanging="360"/>
+      </w:pPr>
+      <w:rPr>
+        <w:rFonts w:ascii="Courier New" w:hAnsi="Courier New" w:cs="Courier New" w:hint="default"/>
+      </w:rPr>
+    </w:lvl>
+    <w:lvl w:ilvl="8" w:tplc="08130005" w:tentative="1">
+      <w:start w:val="1"/>
+      <w:numFmt w:val="bullet"/>
+      <w:lvlText w:val=""/>
+      <w:lvlJc w:val="left"/>
+      <w:pPr>
+        <w:ind w:left="6480" w:hanging="360"/>
+      </w:pPr>
+      <w:rPr>
+        <w:rFonts w:ascii="Wingdings" w:hAnsi="Wingdings" w:hint="default"/>
+      </w:rPr>
+    </w:lvl>
+  </w:abstractNum>
+  <w:abstractNum w:abstractNumId="4" w15:restartNumberingAfterBreak="0">
     <w:nsid w:val="4F484800"/>
     <w:multiLevelType w:val="hybridMultilevel"/>
     <w:tmpl w:val="D40EAF4E"/>
@@ -420,7 +1694,19 @@
     </w:lvl>
   </w:abstractNum>
   <w:num w:numId="1">
+    <w:abstractNumId w:val="4"/>
+  </w:num>
+  <w:num w:numId="2">
+    <w:abstractNumId w:val="1"/>
+  </w:num>
+  <w:num w:numId="3">
     <w:abstractNumId w:val="0"/>
+  </w:num>
+  <w:num w:numId="4">
+    <w:abstractNumId w:val="2"/>
+  </w:num>
+  <w:num w:numId="5">
+    <w:abstractNumId w:val="3"/>
   </w:num>
 </w:numbering>
 </file>
@@ -815,15 +2101,15 @@
     <w:lsdException w:name="List Table 6 Colorful Accent 6" w:uiPriority="51"/>
     <w:lsdException w:name="List Table 7 Colorful Accent 6" w:uiPriority="52"/>
   </w:latentStyles>
-  <w:style w:type="paragraph" w:default="1" w:styleId="Standaard">
+  <w:style w:type="paragraph" w:default="1" w:styleId="Normal">
     <w:name w:val="Normal"/>
     <w:qFormat/>
   </w:style>
-  <w:style w:type="paragraph" w:styleId="Kop1">
+  <w:style w:type="paragraph" w:styleId="Heading1">
     <w:name w:val="heading 1"/>
-    <w:basedOn w:val="Standaard"/>
-    <w:next w:val="Standaard"/>
-    <w:link w:val="Kop1Char"/>
+    <w:basedOn w:val="Normal"/>
+    <w:next w:val="Normal"/>
+    <w:link w:val="Heading1Char"/>
     <w:uiPriority w:val="9"/>
     <w:qFormat/>
     <w:rsid w:val="00BA05C5"/>
@@ -840,13 +2126,35 @@
       <w:szCs w:val="32"/>
     </w:rPr>
   </w:style>
-  <w:style w:type="character" w:default="1" w:styleId="Standaardalinea-lettertype">
+  <w:style w:type="paragraph" w:styleId="Heading2">
+    <w:name w:val="heading 2"/>
+    <w:basedOn w:val="Normal"/>
+    <w:next w:val="Normal"/>
+    <w:link w:val="Heading2Char"/>
+    <w:uiPriority w:val="9"/>
+    <w:unhideWhenUsed/>
+    <w:qFormat/>
+    <w:rsid w:val="0021406C"/>
+    <w:pPr>
+      <w:keepNext/>
+      <w:keepLines/>
+      <w:spacing w:before="40" w:after="0"/>
+      <w:outlineLvl w:val="1"/>
+    </w:pPr>
+    <w:rPr>
+      <w:rFonts w:asciiTheme="majorHAnsi" w:eastAsiaTheme="majorEastAsia" w:hAnsiTheme="majorHAnsi" w:cstheme="majorBidi"/>
+      <w:color w:val="2E74B5" w:themeColor="accent1" w:themeShade="BF"/>
+      <w:sz w:val="26"/>
+      <w:szCs w:val="26"/>
+    </w:rPr>
+  </w:style>
+  <w:style w:type="character" w:default="1" w:styleId="DefaultParagraphFont">
     <w:name w:val="Default Paragraph Font"/>
     <w:uiPriority w:val="1"/>
     <w:semiHidden/>
     <w:unhideWhenUsed/>
   </w:style>
-  <w:style w:type="table" w:default="1" w:styleId="Standaardtabel">
+  <w:style w:type="table" w:default="1" w:styleId="TableNormal">
     <w:name w:val="Normal Table"/>
     <w:uiPriority w:val="99"/>
     <w:semiHidden/>
@@ -861,15 +2169,15 @@
       </w:tblCellMar>
     </w:tblPr>
   </w:style>
-  <w:style w:type="numbering" w:default="1" w:styleId="Geenlijst">
+  <w:style w:type="numbering" w:default="1" w:styleId="NoList">
     <w:name w:val="No List"/>
     <w:uiPriority w:val="99"/>
     <w:semiHidden/>
     <w:unhideWhenUsed/>
   </w:style>
-  <w:style w:type="paragraph" w:styleId="Lijstalinea">
+  <w:style w:type="paragraph" w:styleId="ListParagraph">
     <w:name w:val="List Paragraph"/>
-    <w:basedOn w:val="Standaard"/>
+    <w:basedOn w:val="Normal"/>
     <w:uiPriority w:val="34"/>
     <w:qFormat/>
     <w:rsid w:val="00BA05C5"/>
@@ -878,10 +2186,10 @@
       <w:contextualSpacing/>
     </w:pPr>
   </w:style>
-  <w:style w:type="character" w:customStyle="1" w:styleId="Kop1Char">
-    <w:name w:val="Kop 1 Char"/>
-    <w:basedOn w:val="Standaardalinea-lettertype"/>
-    <w:link w:val="Kop1"/>
+  <w:style w:type="character" w:customStyle="1" w:styleId="Heading1Char">
+    <w:name w:val="Heading 1 Char"/>
+    <w:basedOn w:val="DefaultParagraphFont"/>
+    <w:link w:val="Heading1"/>
     <w:uiPriority w:val="9"/>
     <w:rsid w:val="00BA05C5"/>
     <w:rPr>
@@ -889,6 +2197,19 @@
       <w:color w:val="2E74B5" w:themeColor="accent1" w:themeShade="BF"/>
       <w:sz w:val="32"/>
       <w:szCs w:val="32"/>
+    </w:rPr>
+  </w:style>
+  <w:style w:type="character" w:customStyle="1" w:styleId="Heading2Char">
+    <w:name w:val="Heading 2 Char"/>
+    <w:basedOn w:val="DefaultParagraphFont"/>
+    <w:link w:val="Heading2"/>
+    <w:uiPriority w:val="9"/>
+    <w:rsid w:val="0021406C"/>
+    <w:rPr>
+      <w:rFonts w:asciiTheme="majorHAnsi" w:eastAsiaTheme="majorEastAsia" w:hAnsiTheme="majorHAnsi" w:cstheme="majorBidi"/>
+      <w:color w:val="2E74B5" w:themeColor="accent1" w:themeShade="BF"/>
+      <w:sz w:val="26"/>
+      <w:szCs w:val="26"/>
     </w:rPr>
   </w:style>
 </w:styles>

</xml_diff>

<commit_message>
57 - ERD maken" (1123) ----$ Niek Vandael "<No comment>" 12-Apr-2016 09:43 PM Changes: ---c- /italent/documents/analyse/ClassDiagram/KlassenDiagram.vsdx Work items: (1124) 50 "Klassediagrammen maken ( https://italent.cloudapp.net:9443/ccm/web/projects/iTalent#action=com.ibm.team.workitem.viewWorkItem&id=57 )
</commit_message>
<xml_diff>
--- a/italent/documents/analyse/Requirements.docx
+++ b/italent/documents/analyse/Requirements.docx
@@ -299,6 +299,15 @@
         </w:rPr>
         <w:t>de projectenlijst rangschikken</w:t>
       </w:r>
+      <w:r>
+        <w:rPr>
+          <w:rFonts w:ascii="Calibri" w:hAnsi="Calibri" w:cs="Calibri"/>
+          <w:color w:val="000000"/>
+          <w:sz w:val="24"/>
+          <w:szCs w:val="24"/>
+        </w:rPr>
+        <w:t xml:space="preserve"> op projectstatus, datum,…</w:t>
+      </w:r>
     </w:p>
     <w:p>
       <w:pPr>
@@ -363,6 +372,309 @@
           <w:szCs w:val="24"/>
         </w:rPr>
         <w:t>n</w:t>
+      </w:r>
+      <w:r>
+        <w:rPr>
+          <w:rFonts w:ascii="Calibri" w:hAnsi="Calibri" w:cs="Calibri"/>
+          <w:color w:val="000000"/>
+          <w:sz w:val="24"/>
+          <w:szCs w:val="24"/>
+        </w:rPr>
+        <w:t xml:space="preserve">nen </w:t>
+      </w:r>
+      <w:r>
+        <w:rPr>
+          <w:rFonts w:ascii="Calibri" w:hAnsi="Calibri" w:cs="Calibri"/>
+          <w:color w:val="000000"/>
+          <w:sz w:val="24"/>
+          <w:szCs w:val="24"/>
+        </w:rPr>
+        <w:t>authenticeren in de applicatie</w:t>
+      </w:r>
+    </w:p>
+    <w:p>
+      <w:pPr>
+        <w:pStyle w:val="ListParagraph"/>
+        <w:numPr>
+          <w:ilvl w:val="0"/>
+          <w:numId w:val="3"/>
+        </w:numPr>
+        <w:autoSpaceDE w:val="0"/>
+        <w:autoSpaceDN w:val="0"/>
+        <w:adjustRightInd w:val="0"/>
+        <w:spacing w:after="0" w:line="288" w:lineRule="auto"/>
+        <w:rPr>
+          <w:rFonts w:ascii="Calibri" w:hAnsi="Calibri" w:cs="Calibri"/>
+          <w:strike/>
+          <w:color w:val="000000"/>
+          <w:sz w:val="24"/>
+          <w:szCs w:val="24"/>
+        </w:rPr>
+      </w:pPr>
+      <w:r>
+        <w:rPr>
+          <w:rFonts w:ascii="Calibri" w:hAnsi="Calibri" w:cs="Calibri"/>
+          <w:strike/>
+          <w:color w:val="000000"/>
+          <w:sz w:val="24"/>
+          <w:szCs w:val="24"/>
+        </w:rPr>
+        <w:t>kunnen lijsten opvragen van lopende projecten</w:t>
+      </w:r>
+    </w:p>
+    <w:p>
+      <w:pPr>
+        <w:pStyle w:val="ListParagraph"/>
+        <w:numPr>
+          <w:ilvl w:val="0"/>
+          <w:numId w:val="3"/>
+        </w:numPr>
+        <w:autoSpaceDE w:val="0"/>
+        <w:autoSpaceDN w:val="0"/>
+        <w:adjustRightInd w:val="0"/>
+        <w:spacing w:after="0" w:line="288" w:lineRule="auto"/>
+        <w:rPr>
+          <w:rFonts w:ascii="Calibri" w:hAnsi="Calibri" w:cs="Calibri"/>
+          <w:strike/>
+          <w:color w:val="000000"/>
+          <w:sz w:val="24"/>
+          <w:szCs w:val="24"/>
+        </w:rPr>
+      </w:pPr>
+      <w:r>
+        <w:rPr>
+          <w:rFonts w:ascii="Calibri" w:hAnsi="Calibri" w:cs="Calibri"/>
+          <w:strike/>
+          <w:color w:val="000000"/>
+          <w:sz w:val="24"/>
+          <w:szCs w:val="24"/>
+        </w:rPr>
+        <w:t>kunnen lijsten opvragen van afgeronde projecten</w:t>
+      </w:r>
+    </w:p>
+    <w:p>
+      <w:pPr>
+        <w:pStyle w:val="ListParagraph"/>
+        <w:numPr>
+          <w:ilvl w:val="0"/>
+          <w:numId w:val="3"/>
+        </w:numPr>
+        <w:autoSpaceDE w:val="0"/>
+        <w:autoSpaceDN w:val="0"/>
+        <w:adjustRightInd w:val="0"/>
+        <w:spacing w:after="0" w:line="288" w:lineRule="auto"/>
+        <w:rPr>
+          <w:rFonts w:ascii="Calibri" w:hAnsi="Calibri" w:cs="Calibri"/>
+          <w:color w:val="000000"/>
+          <w:sz w:val="24"/>
+          <w:szCs w:val="24"/>
+        </w:rPr>
+      </w:pPr>
+      <w:r>
+        <w:rPr>
+          <w:rFonts w:ascii="Calibri" w:hAnsi="Calibri" w:cs="Calibri"/>
+          <w:color w:val="000000"/>
+          <w:sz w:val="24"/>
+          <w:szCs w:val="24"/>
+        </w:rPr>
+        <w:t>kunnen projecten liken</w:t>
+      </w:r>
+    </w:p>
+    <w:p>
+      <w:pPr>
+        <w:pStyle w:val="ListParagraph"/>
+        <w:numPr>
+          <w:ilvl w:val="0"/>
+          <w:numId w:val="3"/>
+        </w:numPr>
+        <w:autoSpaceDE w:val="0"/>
+        <w:autoSpaceDN w:val="0"/>
+        <w:adjustRightInd w:val="0"/>
+        <w:spacing w:after="0" w:line="288" w:lineRule="auto"/>
+        <w:rPr>
+          <w:rFonts w:ascii="Calibri" w:hAnsi="Calibri" w:cs="Calibri"/>
+          <w:color w:val="000000"/>
+          <w:sz w:val="24"/>
+          <w:szCs w:val="24"/>
+        </w:rPr>
+      </w:pPr>
+      <w:r>
+        <w:rPr>
+          <w:rFonts w:ascii="Calibri" w:hAnsi="Calibri" w:cs="Calibri"/>
+          <w:color w:val="000000"/>
+          <w:sz w:val="24"/>
+          <w:szCs w:val="24"/>
+        </w:rPr>
+        <w:t>kunnen inschrijven op projecten</w:t>
+      </w:r>
+    </w:p>
+    <w:p>
+      <w:pPr>
+        <w:pStyle w:val="ListParagraph"/>
+        <w:numPr>
+          <w:ilvl w:val="0"/>
+          <w:numId w:val="3"/>
+        </w:numPr>
+        <w:autoSpaceDE w:val="0"/>
+        <w:autoSpaceDN w:val="0"/>
+        <w:adjustRightInd w:val="0"/>
+        <w:spacing w:after="0" w:line="288" w:lineRule="auto"/>
+        <w:rPr>
+          <w:rFonts w:ascii="Calibri" w:hAnsi="Calibri" w:cs="Calibri"/>
+          <w:color w:val="000000"/>
+          <w:sz w:val="24"/>
+          <w:szCs w:val="24"/>
+        </w:rPr>
+      </w:pPr>
+      <w:r>
+        <w:rPr>
+          <w:rFonts w:ascii="Calibri" w:hAnsi="Calibri" w:cs="Calibri"/>
+          <w:color w:val="000000"/>
+          <w:sz w:val="24"/>
+          <w:szCs w:val="24"/>
+        </w:rPr>
+        <w:t>projecten goedkeuren</w:t>
+      </w:r>
+    </w:p>
+    <w:p>
+      <w:pPr>
+        <w:pStyle w:val="ListParagraph"/>
+        <w:numPr>
+          <w:ilvl w:val="0"/>
+          <w:numId w:val="3"/>
+        </w:numPr>
+        <w:autoSpaceDE w:val="0"/>
+        <w:autoSpaceDN w:val="0"/>
+        <w:adjustRightInd w:val="0"/>
+        <w:spacing w:after="0" w:line="288" w:lineRule="auto"/>
+        <w:rPr>
+          <w:rFonts w:ascii="Calibri" w:hAnsi="Calibri" w:cs="Calibri"/>
+          <w:color w:val="000000"/>
+          <w:sz w:val="24"/>
+          <w:szCs w:val="24"/>
+        </w:rPr>
+      </w:pPr>
+      <w:r>
+        <w:rPr>
+          <w:rFonts w:ascii="Calibri" w:hAnsi="Calibri" w:cs="Calibri"/>
+          <w:color w:val="000000"/>
+          <w:sz w:val="24"/>
+          <w:szCs w:val="24"/>
+        </w:rPr>
+        <w:t>kunnen projecten publiek maken</w:t>
+      </w:r>
+    </w:p>
+    <w:p>
+      <w:pPr>
+        <w:pStyle w:val="ListParagraph"/>
+        <w:numPr>
+          <w:ilvl w:val="0"/>
+          <w:numId w:val="3"/>
+        </w:numPr>
+        <w:autoSpaceDE w:val="0"/>
+        <w:autoSpaceDN w:val="0"/>
+        <w:adjustRightInd w:val="0"/>
+        <w:spacing w:after="0" w:line="288" w:lineRule="auto"/>
+        <w:rPr>
+          <w:strike/>
+        </w:rPr>
+      </w:pPr>
+      <w:r>
+        <w:rPr>
+          <w:rFonts w:ascii="Calibri" w:hAnsi="Calibri" w:cs="Calibri"/>
+          <w:strike/>
+          <w:color w:val="000000"/>
+          <w:sz w:val="24"/>
+          <w:szCs w:val="24"/>
+        </w:rPr>
+        <w:t>kunnen de status van projecten volgen</w:t>
+      </w:r>
+    </w:p>
+    <w:p>
+      <w:pPr>
+        <w:autoSpaceDE w:val="0"/>
+        <w:autoSpaceDN w:val="0"/>
+        <w:adjustRightInd w:val="0"/>
+        <w:spacing w:after="0" w:line="288" w:lineRule="auto"/>
+        <w:rPr>
+          <w:rFonts w:ascii="Calibri" w:hAnsi="Calibri" w:cs="Calibri"/>
+          <w:color w:val="000000"/>
+          <w:sz w:val="24"/>
+          <w:szCs w:val="24"/>
+        </w:rPr>
+      </w:pPr>
+    </w:p>
+    <w:p>
+      <w:pPr>
+        <w:pStyle w:val="Heading2"/>
+      </w:pPr>
+      <w:r>
+        <w:t>Studenten</w:t>
+      </w:r>
+    </w:p>
+    <w:p>
+      <w:pPr>
+        <w:pStyle w:val="ListParagraph"/>
+        <w:numPr>
+          <w:ilvl w:val="0"/>
+          <w:numId w:val="4"/>
+        </w:numPr>
+        <w:autoSpaceDE w:val="0"/>
+        <w:autoSpaceDN w:val="0"/>
+        <w:adjustRightInd w:val="0"/>
+        <w:spacing w:after="0" w:line="288" w:lineRule="auto"/>
+        <w:rPr>
+          <w:rFonts w:ascii="Calibri" w:hAnsi="Calibri" w:cs="Calibri"/>
+          <w:color w:val="000000"/>
+          <w:sz w:val="24"/>
+          <w:szCs w:val="24"/>
+        </w:rPr>
+      </w:pPr>
+      <w:r>
+        <w:rPr>
+          <w:rFonts w:ascii="Calibri" w:hAnsi="Calibri" w:cs="Calibri"/>
+          <w:color w:val="000000"/>
+          <w:sz w:val="24"/>
+          <w:szCs w:val="24"/>
+        </w:rPr>
+        <w:t>kunnen een projectenlijst raadplegen</w:t>
+      </w:r>
+    </w:p>
+    <w:p>
+      <w:pPr>
+        <w:pStyle w:val="ListParagraph"/>
+        <w:numPr>
+          <w:ilvl w:val="0"/>
+          <w:numId w:val="4"/>
+        </w:numPr>
+        <w:autoSpaceDE w:val="0"/>
+        <w:autoSpaceDN w:val="0"/>
+        <w:adjustRightInd w:val="0"/>
+        <w:spacing w:after="0" w:line="288" w:lineRule="auto"/>
+        <w:rPr>
+          <w:rFonts w:ascii="Calibri" w:hAnsi="Calibri" w:cs="Calibri"/>
+          <w:color w:val="000000"/>
+          <w:sz w:val="24"/>
+          <w:szCs w:val="24"/>
+        </w:rPr>
+      </w:pPr>
+      <w:r>
+        <w:rPr>
+          <w:rFonts w:ascii="Calibri" w:hAnsi="Calibri" w:cs="Calibri"/>
+          <w:color w:val="000000"/>
+          <w:sz w:val="24"/>
+          <w:szCs w:val="24"/>
+        </w:rPr>
+        <w:t xml:space="preserve">kunnen de projectenlijst </w:t>
+      </w:r>
+      <w:r>
+        <w:rPr>
+          <w:rFonts w:ascii="Calibri" w:hAnsi="Calibri" w:cs="Calibri"/>
+          <w:color w:val="000000"/>
+          <w:sz w:val="24"/>
+          <w:szCs w:val="24"/>
+        </w:rPr>
+        <w:t>sorteren</w:t>
       </w:r>
       <w:bookmarkStart w:id="0" w:name="_GoBack"/>
       <w:bookmarkEnd w:id="0"/>
@@ -373,8 +685,55 @@
           <w:sz w:val="24"/>
           <w:szCs w:val="24"/>
         </w:rPr>
-        <w:t xml:space="preserve">nen </w:t>
-      </w:r>
+        <w:t xml:space="preserve"> op projectstatus, datum,…</w:t>
+      </w:r>
+    </w:p>
+    <w:p>
+      <w:pPr>
+        <w:pStyle w:val="ListParagraph"/>
+        <w:numPr>
+          <w:ilvl w:val="0"/>
+          <w:numId w:val="4"/>
+        </w:numPr>
+        <w:autoSpaceDE w:val="0"/>
+        <w:autoSpaceDN w:val="0"/>
+        <w:adjustRightInd w:val="0"/>
+        <w:spacing w:after="0" w:line="288" w:lineRule="auto"/>
+        <w:rPr>
+          <w:rFonts w:ascii="Calibri" w:hAnsi="Calibri" w:cs="Calibri"/>
+          <w:color w:val="000000"/>
+          <w:sz w:val="24"/>
+          <w:szCs w:val="24"/>
+        </w:rPr>
+      </w:pPr>
+      <w:r>
+        <w:rPr>
+          <w:rFonts w:ascii="Calibri" w:hAnsi="Calibri" w:cs="Calibri"/>
+          <w:color w:val="000000"/>
+          <w:sz w:val="24"/>
+          <w:szCs w:val="24"/>
+        </w:rPr>
+        <w:t>kunnen projectdetails opvragen</w:t>
+      </w:r>
+    </w:p>
+    <w:p>
+      <w:pPr>
+        <w:pStyle w:val="ListParagraph"/>
+        <w:numPr>
+          <w:ilvl w:val="0"/>
+          <w:numId w:val="4"/>
+        </w:numPr>
+        <w:autoSpaceDE w:val="0"/>
+        <w:autoSpaceDN w:val="0"/>
+        <w:adjustRightInd w:val="0"/>
+        <w:spacing w:after="0" w:line="288" w:lineRule="auto"/>
+        <w:rPr>
+          <w:rFonts w:ascii="Calibri" w:hAnsi="Calibri" w:cs="Calibri"/>
+          <w:color w:val="000000"/>
+          <w:sz w:val="24"/>
+          <w:szCs w:val="24"/>
+        </w:rPr>
+      </w:pPr>
       <w:r>
         <w:rPr>
           <w:rFonts w:ascii="Calibri" w:hAnsi="Calibri" w:cs="Calibri"/>
@@ -390,22 +749,24 @@
         <w:pStyle w:val="ListParagraph"/>
         <w:numPr>
           <w:ilvl w:val="0"/>
-          <w:numId w:val="3"/>
-        </w:numPr>
-        <w:autoSpaceDE w:val="0"/>
-        <w:autoSpaceDN w:val="0"/>
-        <w:adjustRightInd w:val="0"/>
-        <w:spacing w:after="0" w:line="288" w:lineRule="auto"/>
-        <w:rPr>
-          <w:rFonts w:ascii="Calibri" w:hAnsi="Calibri" w:cs="Calibri"/>
-          <w:color w:val="000000"/>
-          <w:sz w:val="24"/>
-          <w:szCs w:val="24"/>
-        </w:rPr>
-      </w:pPr>
-      <w:r>
-        <w:rPr>
-          <w:rFonts w:ascii="Calibri" w:hAnsi="Calibri" w:cs="Calibri"/>
+          <w:numId w:val="4"/>
+        </w:numPr>
+        <w:autoSpaceDE w:val="0"/>
+        <w:autoSpaceDN w:val="0"/>
+        <w:adjustRightInd w:val="0"/>
+        <w:spacing w:after="0" w:line="288" w:lineRule="auto"/>
+        <w:rPr>
+          <w:rFonts w:ascii="Calibri" w:hAnsi="Calibri" w:cs="Calibri"/>
+          <w:strike/>
+          <w:color w:val="000000"/>
+          <w:sz w:val="24"/>
+          <w:szCs w:val="24"/>
+        </w:rPr>
+      </w:pPr>
+      <w:r>
+        <w:rPr>
+          <w:rFonts w:ascii="Calibri" w:hAnsi="Calibri" w:cs="Calibri"/>
+          <w:strike/>
           <w:color w:val="000000"/>
           <w:sz w:val="24"/>
           <w:szCs w:val="24"/>
@@ -418,22 +779,24 @@
         <w:pStyle w:val="ListParagraph"/>
         <w:numPr>
           <w:ilvl w:val="0"/>
-          <w:numId w:val="3"/>
-        </w:numPr>
-        <w:autoSpaceDE w:val="0"/>
-        <w:autoSpaceDN w:val="0"/>
-        <w:adjustRightInd w:val="0"/>
-        <w:spacing w:after="0" w:line="288" w:lineRule="auto"/>
-        <w:rPr>
-          <w:rFonts w:ascii="Calibri" w:hAnsi="Calibri" w:cs="Calibri"/>
-          <w:color w:val="000000"/>
-          <w:sz w:val="24"/>
-          <w:szCs w:val="24"/>
-        </w:rPr>
-      </w:pPr>
-      <w:r>
-        <w:rPr>
-          <w:rFonts w:ascii="Calibri" w:hAnsi="Calibri" w:cs="Calibri"/>
+          <w:numId w:val="4"/>
+        </w:numPr>
+        <w:autoSpaceDE w:val="0"/>
+        <w:autoSpaceDN w:val="0"/>
+        <w:adjustRightInd w:val="0"/>
+        <w:spacing w:after="0" w:line="288" w:lineRule="auto"/>
+        <w:rPr>
+          <w:rFonts w:ascii="Calibri" w:hAnsi="Calibri" w:cs="Calibri"/>
+          <w:strike/>
+          <w:color w:val="000000"/>
+          <w:sz w:val="24"/>
+          <w:szCs w:val="24"/>
+        </w:rPr>
+      </w:pPr>
+      <w:r>
+        <w:rPr>
+          <w:rFonts w:ascii="Calibri" w:hAnsi="Calibri" w:cs="Calibri"/>
+          <w:strike/>
           <w:color w:val="000000"/>
           <w:sz w:val="24"/>
           <w:szCs w:val="24"/>
@@ -446,28 +809,19 @@
         <w:pStyle w:val="ListParagraph"/>
         <w:numPr>
           <w:ilvl w:val="0"/>
-          <w:numId w:val="3"/>
-        </w:numPr>
-        <w:autoSpaceDE w:val="0"/>
-        <w:autoSpaceDN w:val="0"/>
-        <w:adjustRightInd w:val="0"/>
-        <w:spacing w:after="0" w:line="288" w:lineRule="auto"/>
-        <w:rPr>
-          <w:rFonts w:ascii="Calibri" w:hAnsi="Calibri" w:cs="Calibri"/>
-          <w:color w:val="000000"/>
-          <w:sz w:val="24"/>
-          <w:szCs w:val="24"/>
-        </w:rPr>
-      </w:pPr>
-      <w:r>
-        <w:rPr>
-          <w:rFonts w:ascii="Calibri" w:hAnsi="Calibri" w:cs="Calibri"/>
-          <w:color w:val="000000"/>
-          <w:sz w:val="24"/>
-          <w:szCs w:val="24"/>
-        </w:rPr>
-        <w:t xml:space="preserve">Docenten en studenten </w:t>
-      </w:r>
+          <w:numId w:val="4"/>
+        </w:numPr>
+        <w:autoSpaceDE w:val="0"/>
+        <w:autoSpaceDN w:val="0"/>
+        <w:adjustRightInd w:val="0"/>
+        <w:spacing w:after="0" w:line="288" w:lineRule="auto"/>
+        <w:rPr>
+          <w:rFonts w:ascii="Calibri" w:hAnsi="Calibri" w:cs="Calibri"/>
+          <w:color w:val="000000"/>
+          <w:sz w:val="24"/>
+          <w:szCs w:val="24"/>
+        </w:rPr>
+      </w:pPr>
       <w:r>
         <w:rPr>
           <w:rFonts w:ascii="Calibri" w:hAnsi="Calibri" w:cs="Calibri"/>
@@ -483,7 +837,35 @@
         <w:pStyle w:val="ListParagraph"/>
         <w:numPr>
           <w:ilvl w:val="0"/>
-          <w:numId w:val="3"/>
+          <w:numId w:val="4"/>
+        </w:numPr>
+        <w:autoSpaceDE w:val="0"/>
+        <w:autoSpaceDN w:val="0"/>
+        <w:adjustRightInd w:val="0"/>
+        <w:spacing w:after="0" w:line="288" w:lineRule="auto"/>
+        <w:rPr>
+          <w:rFonts w:ascii="Calibri" w:hAnsi="Calibri" w:cs="Calibri"/>
+          <w:color w:val="000000"/>
+          <w:sz w:val="24"/>
+          <w:szCs w:val="24"/>
+        </w:rPr>
+      </w:pPr>
+      <w:r>
+        <w:rPr>
+          <w:rFonts w:ascii="Calibri" w:hAnsi="Calibri" w:cs="Calibri"/>
+          <w:color w:val="000000"/>
+          <w:sz w:val="24"/>
+          <w:szCs w:val="24"/>
+        </w:rPr>
+        <w:t>kunnen nieuwe projecten aanmaken</w:t>
+      </w:r>
+    </w:p>
+    <w:p>
+      <w:pPr>
+        <w:pStyle w:val="ListParagraph"/>
+        <w:numPr>
+          <w:ilvl w:val="0"/>
+          <w:numId w:val="4"/>
         </w:numPr>
         <w:autoSpaceDE w:val="0"/>
         <w:autoSpaceDN w:val="0"/>
@@ -511,106 +893,6 @@
         <w:pStyle w:val="ListParagraph"/>
         <w:numPr>
           <w:ilvl w:val="0"/>
-          <w:numId w:val="3"/>
-        </w:numPr>
-        <w:autoSpaceDE w:val="0"/>
-        <w:autoSpaceDN w:val="0"/>
-        <w:adjustRightInd w:val="0"/>
-        <w:spacing w:after="0" w:line="288" w:lineRule="auto"/>
-        <w:rPr>
-          <w:rFonts w:ascii="Calibri" w:hAnsi="Calibri" w:cs="Calibri"/>
-          <w:color w:val="000000"/>
-          <w:sz w:val="24"/>
-          <w:szCs w:val="24"/>
-        </w:rPr>
-      </w:pPr>
-      <w:r>
-        <w:rPr>
-          <w:rFonts w:ascii="Calibri" w:hAnsi="Calibri" w:cs="Calibri"/>
-          <w:color w:val="000000"/>
-          <w:sz w:val="24"/>
-          <w:szCs w:val="24"/>
-        </w:rPr>
-        <w:t>projecten goedkeuren</w:t>
-      </w:r>
-    </w:p>
-    <w:p>
-      <w:pPr>
-        <w:pStyle w:val="ListParagraph"/>
-        <w:numPr>
-          <w:ilvl w:val="0"/>
-          <w:numId w:val="3"/>
-        </w:numPr>
-        <w:autoSpaceDE w:val="0"/>
-        <w:autoSpaceDN w:val="0"/>
-        <w:adjustRightInd w:val="0"/>
-        <w:spacing w:after="0" w:line="288" w:lineRule="auto"/>
-        <w:rPr>
-          <w:rFonts w:ascii="Calibri" w:hAnsi="Calibri" w:cs="Calibri"/>
-          <w:color w:val="000000"/>
-          <w:sz w:val="24"/>
-          <w:szCs w:val="24"/>
-        </w:rPr>
-      </w:pPr>
-      <w:r>
-        <w:rPr>
-          <w:rFonts w:ascii="Calibri" w:hAnsi="Calibri" w:cs="Calibri"/>
-          <w:color w:val="000000"/>
-          <w:sz w:val="24"/>
-          <w:szCs w:val="24"/>
-        </w:rPr>
-        <w:t>kunnen projecten publiek maken</w:t>
-      </w:r>
-    </w:p>
-    <w:p>
-      <w:pPr>
-        <w:pStyle w:val="ListParagraph"/>
-        <w:numPr>
-          <w:ilvl w:val="0"/>
-          <w:numId w:val="3"/>
-        </w:numPr>
-        <w:autoSpaceDE w:val="0"/>
-        <w:autoSpaceDN w:val="0"/>
-        <w:adjustRightInd w:val="0"/>
-        <w:spacing w:after="0" w:line="288" w:lineRule="auto"/>
-      </w:pPr>
-      <w:r>
-        <w:rPr>
-          <w:rFonts w:ascii="Calibri" w:hAnsi="Calibri" w:cs="Calibri"/>
-          <w:color w:val="000000"/>
-          <w:sz w:val="24"/>
-          <w:szCs w:val="24"/>
-        </w:rPr>
-        <w:t>kunnen de status van projecten volgen</w:t>
-      </w:r>
-    </w:p>
-    <w:p>
-      <w:pPr>
-        <w:autoSpaceDE w:val="0"/>
-        <w:autoSpaceDN w:val="0"/>
-        <w:adjustRightInd w:val="0"/>
-        <w:spacing w:after="0" w:line="288" w:lineRule="auto"/>
-        <w:rPr>
-          <w:rFonts w:ascii="Calibri" w:hAnsi="Calibri" w:cs="Calibri"/>
-          <w:color w:val="000000"/>
-          <w:sz w:val="24"/>
-          <w:szCs w:val="24"/>
-        </w:rPr>
-      </w:pPr>
-    </w:p>
-    <w:p>
-      <w:pPr>
-        <w:pStyle w:val="Heading2"/>
-      </w:pPr>
-      <w:r>
-        <w:t>Studenten</w:t>
-      </w:r>
-    </w:p>
-    <w:p>
-      <w:pPr>
-        <w:pStyle w:val="ListParagraph"/>
-        <w:numPr>
-          <w:ilvl w:val="0"/>
           <w:numId w:val="4"/>
         </w:numPr>
         <w:autoSpaceDE w:val="0"/>
@@ -631,7 +913,7 @@
           <w:sz w:val="24"/>
           <w:szCs w:val="24"/>
         </w:rPr>
-        <w:t>kunnen een projectenlijst raadplegen</w:t>
+        <w:t>hun eigen projecten bewerken</w:t>
       </w:r>
     </w:p>
     <w:p>
@@ -659,7 +941,7 @@
           <w:sz w:val="24"/>
           <w:szCs w:val="24"/>
         </w:rPr>
-        <w:t>Docenten, studenten en gasten kunnende projectenlijst rangschikken</w:t>
+        <w:t>hun eigen projecten verwijderen</w:t>
       </w:r>
     </w:p>
     <w:p>
@@ -674,261 +956,13 @@
         <w:adjustRightInd w:val="0"/>
         <w:spacing w:after="0" w:line="288" w:lineRule="auto"/>
         <w:rPr>
-          <w:rFonts w:ascii="Calibri" w:hAnsi="Calibri" w:cs="Calibri"/>
-          <w:color w:val="000000"/>
-          <w:sz w:val="24"/>
-          <w:szCs w:val="24"/>
-        </w:rPr>
-      </w:pPr>
-      <w:r>
-        <w:rPr>
-          <w:rFonts w:ascii="Calibri" w:hAnsi="Calibri" w:cs="Calibri"/>
-          <w:color w:val="000000"/>
-          <w:sz w:val="24"/>
-          <w:szCs w:val="24"/>
-        </w:rPr>
-        <w:t>Docenten, studenten en gasten kunnen projectdetails opvragen</w:t>
-      </w:r>
-    </w:p>
-    <w:p>
-      <w:pPr>
-        <w:pStyle w:val="ListParagraph"/>
-        <w:numPr>
-          <w:ilvl w:val="0"/>
-          <w:numId w:val="4"/>
-        </w:numPr>
-        <w:autoSpaceDE w:val="0"/>
-        <w:autoSpaceDN w:val="0"/>
-        <w:adjustRightInd w:val="0"/>
-        <w:spacing w:after="0" w:line="288" w:lineRule="auto"/>
-        <w:rPr>
-          <w:rFonts w:ascii="Calibri" w:hAnsi="Calibri" w:cs="Calibri"/>
-          <w:color w:val="000000"/>
-          <w:sz w:val="24"/>
-          <w:szCs w:val="24"/>
-        </w:rPr>
-      </w:pPr>
-      <w:r>
-        <w:rPr>
-          <w:rFonts w:ascii="Calibri" w:hAnsi="Calibri" w:cs="Calibri"/>
-          <w:color w:val="000000"/>
-          <w:sz w:val="24"/>
-          <w:szCs w:val="24"/>
-        </w:rPr>
-        <w:t>authenticeren in de applicatie</w:t>
-      </w:r>
-    </w:p>
-    <w:p>
-      <w:pPr>
-        <w:pStyle w:val="ListParagraph"/>
-        <w:numPr>
-          <w:ilvl w:val="0"/>
-          <w:numId w:val="4"/>
-        </w:numPr>
-        <w:autoSpaceDE w:val="0"/>
-        <w:autoSpaceDN w:val="0"/>
-        <w:adjustRightInd w:val="0"/>
-        <w:spacing w:after="0" w:line="288" w:lineRule="auto"/>
-        <w:rPr>
-          <w:rFonts w:ascii="Calibri" w:hAnsi="Calibri" w:cs="Calibri"/>
-          <w:color w:val="000000"/>
-          <w:sz w:val="24"/>
-          <w:szCs w:val="24"/>
-        </w:rPr>
-      </w:pPr>
-      <w:r>
-        <w:rPr>
-          <w:rFonts w:ascii="Calibri" w:hAnsi="Calibri" w:cs="Calibri"/>
-          <w:color w:val="000000"/>
-          <w:sz w:val="24"/>
-          <w:szCs w:val="24"/>
-        </w:rPr>
-        <w:t>kunnen lijsten opvragen van lopende projecten</w:t>
-      </w:r>
-    </w:p>
-    <w:p>
-      <w:pPr>
-        <w:pStyle w:val="ListParagraph"/>
-        <w:numPr>
-          <w:ilvl w:val="0"/>
-          <w:numId w:val="4"/>
-        </w:numPr>
-        <w:autoSpaceDE w:val="0"/>
-        <w:autoSpaceDN w:val="0"/>
-        <w:adjustRightInd w:val="0"/>
-        <w:spacing w:after="0" w:line="288" w:lineRule="auto"/>
-        <w:rPr>
-          <w:rFonts w:ascii="Calibri" w:hAnsi="Calibri" w:cs="Calibri"/>
-          <w:color w:val="000000"/>
-          <w:sz w:val="24"/>
-          <w:szCs w:val="24"/>
-        </w:rPr>
-      </w:pPr>
-      <w:r>
-        <w:rPr>
-          <w:rFonts w:ascii="Calibri" w:hAnsi="Calibri" w:cs="Calibri"/>
-          <w:color w:val="000000"/>
-          <w:sz w:val="24"/>
-          <w:szCs w:val="24"/>
-        </w:rPr>
-        <w:t>kunnen lijsten opvragen van afgeronde projecten</w:t>
-      </w:r>
-    </w:p>
-    <w:p>
-      <w:pPr>
-        <w:pStyle w:val="ListParagraph"/>
-        <w:numPr>
-          <w:ilvl w:val="0"/>
-          <w:numId w:val="4"/>
-        </w:numPr>
-        <w:autoSpaceDE w:val="0"/>
-        <w:autoSpaceDN w:val="0"/>
-        <w:adjustRightInd w:val="0"/>
-        <w:spacing w:after="0" w:line="288" w:lineRule="auto"/>
-        <w:rPr>
-          <w:rFonts w:ascii="Calibri" w:hAnsi="Calibri" w:cs="Calibri"/>
-          <w:color w:val="000000"/>
-          <w:sz w:val="24"/>
-          <w:szCs w:val="24"/>
-        </w:rPr>
-      </w:pPr>
-      <w:r>
-        <w:rPr>
-          <w:rFonts w:ascii="Calibri" w:hAnsi="Calibri" w:cs="Calibri"/>
-          <w:color w:val="000000"/>
-          <w:sz w:val="24"/>
-          <w:szCs w:val="24"/>
-        </w:rPr>
-        <w:t>kunnen projecten liken</w:t>
-      </w:r>
-    </w:p>
-    <w:p>
-      <w:pPr>
-        <w:pStyle w:val="ListParagraph"/>
-        <w:numPr>
-          <w:ilvl w:val="0"/>
-          <w:numId w:val="4"/>
-        </w:numPr>
-        <w:autoSpaceDE w:val="0"/>
-        <w:autoSpaceDN w:val="0"/>
-        <w:adjustRightInd w:val="0"/>
-        <w:spacing w:after="0" w:line="288" w:lineRule="auto"/>
-        <w:rPr>
-          <w:rFonts w:ascii="Calibri" w:hAnsi="Calibri" w:cs="Calibri"/>
-          <w:color w:val="000000"/>
-          <w:sz w:val="24"/>
-          <w:szCs w:val="24"/>
-        </w:rPr>
-      </w:pPr>
-      <w:r>
-        <w:rPr>
-          <w:rFonts w:ascii="Calibri" w:hAnsi="Calibri" w:cs="Calibri"/>
-          <w:color w:val="000000"/>
-          <w:sz w:val="24"/>
-          <w:szCs w:val="24"/>
-        </w:rPr>
-        <w:t>kunnen nieuwe projecten aanmaken</w:t>
-      </w:r>
-    </w:p>
-    <w:p>
-      <w:pPr>
-        <w:pStyle w:val="ListParagraph"/>
-        <w:numPr>
-          <w:ilvl w:val="0"/>
-          <w:numId w:val="4"/>
-        </w:numPr>
-        <w:autoSpaceDE w:val="0"/>
-        <w:autoSpaceDN w:val="0"/>
-        <w:adjustRightInd w:val="0"/>
-        <w:spacing w:after="0" w:line="288" w:lineRule="auto"/>
-        <w:rPr>
-          <w:rFonts w:ascii="Calibri" w:hAnsi="Calibri" w:cs="Calibri"/>
-          <w:color w:val="000000"/>
-          <w:sz w:val="24"/>
-          <w:szCs w:val="24"/>
-        </w:rPr>
-      </w:pPr>
-      <w:r>
-        <w:rPr>
-          <w:rFonts w:ascii="Calibri" w:hAnsi="Calibri" w:cs="Calibri"/>
-          <w:color w:val="000000"/>
-          <w:sz w:val="24"/>
-          <w:szCs w:val="24"/>
-        </w:rPr>
-        <w:t>kunnen inschrijven op projecten</w:t>
-      </w:r>
-    </w:p>
-    <w:p>
-      <w:pPr>
-        <w:pStyle w:val="ListParagraph"/>
-        <w:numPr>
-          <w:ilvl w:val="0"/>
-          <w:numId w:val="4"/>
-        </w:numPr>
-        <w:autoSpaceDE w:val="0"/>
-        <w:autoSpaceDN w:val="0"/>
-        <w:adjustRightInd w:val="0"/>
-        <w:spacing w:after="0" w:line="288" w:lineRule="auto"/>
-        <w:rPr>
-          <w:rFonts w:ascii="Calibri" w:hAnsi="Calibri" w:cs="Calibri"/>
-          <w:color w:val="000000"/>
-          <w:sz w:val="24"/>
-          <w:szCs w:val="24"/>
-        </w:rPr>
-      </w:pPr>
-      <w:r>
-        <w:rPr>
-          <w:rFonts w:ascii="Calibri" w:hAnsi="Calibri" w:cs="Calibri"/>
-          <w:color w:val="000000"/>
-          <w:sz w:val="24"/>
-          <w:szCs w:val="24"/>
-        </w:rPr>
-        <w:t>hun eigen projecten bewerken</w:t>
-      </w:r>
-    </w:p>
-    <w:p>
-      <w:pPr>
-        <w:pStyle w:val="ListParagraph"/>
-        <w:numPr>
-          <w:ilvl w:val="0"/>
-          <w:numId w:val="4"/>
-        </w:numPr>
-        <w:autoSpaceDE w:val="0"/>
-        <w:autoSpaceDN w:val="0"/>
-        <w:adjustRightInd w:val="0"/>
-        <w:spacing w:after="0" w:line="288" w:lineRule="auto"/>
-        <w:rPr>
-          <w:rFonts w:ascii="Calibri" w:hAnsi="Calibri" w:cs="Calibri"/>
-          <w:color w:val="000000"/>
-          <w:sz w:val="24"/>
-          <w:szCs w:val="24"/>
-        </w:rPr>
-      </w:pPr>
-      <w:r>
-        <w:rPr>
-          <w:rFonts w:ascii="Calibri" w:hAnsi="Calibri" w:cs="Calibri"/>
-          <w:color w:val="000000"/>
-          <w:sz w:val="24"/>
-          <w:szCs w:val="24"/>
-        </w:rPr>
-        <w:t>hun eigen projecten verwijderen</w:t>
-      </w:r>
-    </w:p>
-    <w:p>
-      <w:pPr>
-        <w:pStyle w:val="ListParagraph"/>
-        <w:numPr>
-          <w:ilvl w:val="0"/>
-          <w:numId w:val="4"/>
-        </w:numPr>
-        <w:autoSpaceDE w:val="0"/>
-        <w:autoSpaceDN w:val="0"/>
-        <w:adjustRightInd w:val="0"/>
-        <w:spacing w:after="0" w:line="288" w:lineRule="auto"/>
-      </w:pPr>
-      <w:r>
-        <w:rPr>
-          <w:rFonts w:ascii="Calibri" w:hAnsi="Calibri" w:cs="Calibri"/>
+          <w:strike/>
+        </w:rPr>
+      </w:pPr>
+      <w:r>
+        <w:rPr>
+          <w:rFonts w:ascii="Calibri" w:hAnsi="Calibri" w:cs="Calibri"/>
+          <w:strike/>
           <w:color w:val="000000"/>
           <w:sz w:val="24"/>
           <w:szCs w:val="24"/>
@@ -1012,25 +1046,16 @@
           <w:sz w:val="24"/>
           <w:szCs w:val="24"/>
         </w:rPr>
-        <w:t>kunnen</w:t>
-      </w:r>
-      <w:r>
-        <w:rPr>
-          <w:rFonts w:ascii="Calibri" w:hAnsi="Calibri" w:cs="Calibri"/>
-          <w:color w:val="000000"/>
-          <w:sz w:val="24"/>
-          <w:szCs w:val="24"/>
-        </w:rPr>
-        <w:t xml:space="preserve"> </w:t>
-      </w:r>
-      <w:r>
-        <w:rPr>
-          <w:rFonts w:ascii="Calibri" w:hAnsi="Calibri" w:cs="Calibri"/>
-          <w:color w:val="000000"/>
-          <w:sz w:val="24"/>
-          <w:szCs w:val="24"/>
-        </w:rPr>
-        <w:t>de projectenlijst rangschikken</w:t>
+        <w:t>kunnen de projectenlijst rangschikken</w:t>
+      </w:r>
+      <w:r>
+        <w:rPr>
+          <w:rFonts w:ascii="Calibri" w:hAnsi="Calibri" w:cs="Calibri"/>
+          <w:color w:val="000000"/>
+          <w:sz w:val="24"/>
+          <w:szCs w:val="24"/>
+        </w:rPr>
+        <w:t xml:space="preserve"> op projectstatus, datum,…</w:t>
       </w:r>
     </w:p>
     <w:p>
@@ -1074,14 +1099,16 @@
         <w:spacing w:after="0" w:line="288" w:lineRule="auto"/>
         <w:rPr>
           <w:rFonts w:ascii="Calibri" w:hAnsi="Calibri" w:cs="Calibri"/>
-          <w:color w:val="000000"/>
-          <w:sz w:val="24"/>
-          <w:szCs w:val="24"/>
-        </w:rPr>
-      </w:pPr>
-      <w:r>
-        <w:rPr>
-          <w:rFonts w:ascii="Calibri" w:hAnsi="Calibri" w:cs="Calibri"/>
+          <w:strike/>
+          <w:color w:val="000000"/>
+          <w:sz w:val="24"/>
+          <w:szCs w:val="24"/>
+        </w:rPr>
+      </w:pPr>
+      <w:r>
+        <w:rPr>
+          <w:rFonts w:ascii="Calibri" w:hAnsi="Calibri" w:cs="Calibri"/>
+          <w:strike/>
           <w:color w:val="000000"/>
           <w:sz w:val="24"/>
           <w:szCs w:val="24"/>
@@ -1102,14 +1129,16 @@
         <w:spacing w:after="0" w:line="288" w:lineRule="auto"/>
         <w:rPr>
           <w:rFonts w:ascii="Calibri" w:hAnsi="Calibri" w:cs="Calibri"/>
-          <w:color w:val="000000"/>
-          <w:sz w:val="24"/>
-          <w:szCs w:val="24"/>
-        </w:rPr>
-      </w:pPr>
-      <w:r>
-        <w:rPr>
-          <w:rFonts w:ascii="Calibri" w:hAnsi="Calibri" w:cs="Calibri"/>
+          <w:strike/>
+          <w:color w:val="000000"/>
+          <w:sz w:val="24"/>
+          <w:szCs w:val="24"/>
+        </w:rPr>
+      </w:pPr>
+      <w:r>
+        <w:rPr>
+          <w:rFonts w:ascii="Calibri" w:hAnsi="Calibri" w:cs="Calibri"/>
+          <w:strike/>
           <w:color w:val="000000"/>
           <w:sz w:val="24"/>
           <w:szCs w:val="24"/>

</xml_diff>